<commit_message>
added new solved challenges
</commit_message>
<xml_diff>
--- a/SKRCTF-writeup.docx
+++ b/SKRCTF-writeup.docx
@@ -4,6 +4,13 @@
   <w:body>
     <w:sdt>
       <w:sdtPr>
+        <w:rPr>
+          <w:rFonts w:ascii="Times New Roman" w:eastAsiaTheme="minorEastAsia" w:hAnsi="Times New Roman" w:cs="Times New Roman"/>
+          <w:color w:val="auto"/>
+          <w:sz w:val="22"/>
+          <w:szCs w:val="22"/>
+          <w:lang w:eastAsia="zh-CN"/>
+        </w:rPr>
         <w:id w:val="855693572"/>
         <w:docPartObj>
           <w:docPartGallery w:val="Table of Contents"/>
@@ -12,22 +19,24 @@
       </w:sdtPr>
       <w:sdtEndPr>
         <w:rPr>
-          <w:rFonts w:asciiTheme="minorHAnsi" w:eastAsiaTheme="minorEastAsia" w:hAnsiTheme="minorHAnsi" w:cstheme="minorBidi"/>
           <w:b/>
           <w:bCs/>
           <w:noProof/>
-          <w:color w:val="auto"/>
-          <w:sz w:val="22"/>
-          <w:szCs w:val="22"/>
-          <w:lang w:eastAsia="zh-CN"/>
         </w:rPr>
       </w:sdtEndPr>
       <w:sdtContent>
         <w:p>
           <w:pPr>
             <w:pStyle w:val="TOCHeading"/>
+            <w:spacing w:line="360" w:lineRule="auto"/>
+            <w:rPr>
+              <w:rFonts w:ascii="Times New Roman" w:hAnsi="Times New Roman" w:cs="Times New Roman"/>
+            </w:rPr>
           </w:pPr>
           <w:r>
+            <w:rPr>
+              <w:rFonts w:ascii="Times New Roman" w:hAnsi="Times New Roman" w:cs="Times New Roman"/>
+            </w:rPr>
             <w:t>Table of Contents</w:t>
           </w:r>
         </w:p>
@@ -37,29 +46,42 @@
             <w:tabs>
               <w:tab w:val="right" w:leader="dot" w:pos="9350"/>
             </w:tabs>
+            <w:spacing w:line="360" w:lineRule="auto"/>
             <w:rPr>
+              <w:rFonts w:ascii="Times New Roman" w:hAnsi="Times New Roman" w:cs="Times New Roman"/>
               <w:noProof/>
             </w:rPr>
           </w:pPr>
           <w:r>
+            <w:rPr>
+              <w:rFonts w:ascii="Times New Roman" w:hAnsi="Times New Roman" w:cs="Times New Roman"/>
+            </w:rPr>
             <w:fldChar w:fldCharType="begin"/>
           </w:r>
           <w:r>
+            <w:rPr>
+              <w:rFonts w:ascii="Times New Roman" w:hAnsi="Times New Roman" w:cs="Times New Roman"/>
+            </w:rPr>
             <w:instrText xml:space="preserve"> TOC \o "1-3" \h \z \u </w:instrText>
           </w:r>
           <w:r>
+            <w:rPr>
+              <w:rFonts w:ascii="Times New Roman" w:hAnsi="Times New Roman" w:cs="Times New Roman"/>
+            </w:rPr>
             <w:fldChar w:fldCharType="separate"/>
           </w:r>
-          <w:hyperlink w:anchor="_Toc133162603" w:history="1">
+          <w:hyperlink w:anchor="_Toc133669809" w:history="1">
             <w:r>
               <w:rPr>
                 <w:rStyle w:val="Hyperlink"/>
+                <w:rFonts w:ascii="Times New Roman" w:hAnsi="Times New Roman" w:cs="Times New Roman"/>
                 <w:noProof/>
               </w:rPr>
               <w:t>Forensics</w:t>
             </w:r>
             <w:r>
               <w:rPr>
+                <w:rFonts w:ascii="Times New Roman" w:hAnsi="Times New Roman" w:cs="Times New Roman"/>
                 <w:noProof/>
                 <w:webHidden/>
               </w:rPr>
@@ -67,6 +89,7 @@
             </w:r>
             <w:r>
               <w:rPr>
+                <w:rFonts w:ascii="Times New Roman" w:hAnsi="Times New Roman" w:cs="Times New Roman"/>
                 <w:noProof/>
                 <w:webHidden/>
               </w:rPr>
@@ -74,19 +97,22 @@
             </w:r>
             <w:r>
               <w:rPr>
-                <w:noProof/>
-                <w:webHidden/>
-              </w:rPr>
-              <w:instrText xml:space="preserve"> PAGEREF _Toc133162603 \h </w:instrText>
-            </w:r>
-            <w:r>
-              <w:rPr>
-                <w:noProof/>
-                <w:webHidden/>
-              </w:rPr>
-            </w:r>
-            <w:r>
-              <w:rPr>
+                <w:rFonts w:ascii="Times New Roman" w:hAnsi="Times New Roman" w:cs="Times New Roman"/>
+                <w:noProof/>
+                <w:webHidden/>
+              </w:rPr>
+              <w:instrText xml:space="preserve"> PAGEREF _Toc133669809 \h </w:instrText>
+            </w:r>
+            <w:r>
+              <w:rPr>
+                <w:rFonts w:ascii="Times New Roman" w:hAnsi="Times New Roman" w:cs="Times New Roman"/>
+                <w:noProof/>
+                <w:webHidden/>
+              </w:rPr>
+            </w:r>
+            <w:r>
+              <w:rPr>
+                <w:rFonts w:ascii="Times New Roman" w:hAnsi="Times New Roman" w:cs="Times New Roman"/>
                 <w:noProof/>
                 <w:webHidden/>
               </w:rPr>
@@ -94,6 +120,7 @@
             </w:r>
             <w:r>
               <w:rPr>
+                <w:rFonts w:ascii="Times New Roman" w:hAnsi="Times New Roman" w:cs="Times New Roman"/>
                 <w:noProof/>
                 <w:webHidden/>
               </w:rPr>
@@ -101,6 +128,7 @@
             </w:r>
             <w:r>
               <w:rPr>
+                <w:rFonts w:ascii="Times New Roman" w:hAnsi="Times New Roman" w:cs="Times New Roman"/>
                 <w:noProof/>
                 <w:webHidden/>
               </w:rPr>
@@ -114,20 +142,24 @@
             <w:tabs>
               <w:tab w:val="right" w:leader="dot" w:pos="9350"/>
             </w:tabs>
+            <w:spacing w:line="360" w:lineRule="auto"/>
             <w:rPr>
+              <w:rFonts w:ascii="Times New Roman" w:hAnsi="Times New Roman" w:cs="Times New Roman"/>
               <w:noProof/>
             </w:rPr>
           </w:pPr>
-          <w:hyperlink w:anchor="_Toc133162604" w:history="1">
+          <w:hyperlink w:anchor="_Toc133669810" w:history="1">
             <w:r>
               <w:rPr>
                 <w:rStyle w:val="Hyperlink"/>
+                <w:rFonts w:ascii="Times New Roman" w:hAnsi="Times New Roman" w:cs="Times New Roman"/>
                 <w:noProof/>
               </w:rPr>
               <w:t>File Signature 2</w:t>
             </w:r>
             <w:r>
               <w:rPr>
+                <w:rFonts w:ascii="Times New Roman" w:hAnsi="Times New Roman" w:cs="Times New Roman"/>
                 <w:noProof/>
                 <w:webHidden/>
               </w:rPr>
@@ -135,6 +167,7 @@
             </w:r>
             <w:r>
               <w:rPr>
+                <w:rFonts w:ascii="Times New Roman" w:hAnsi="Times New Roman" w:cs="Times New Roman"/>
                 <w:noProof/>
                 <w:webHidden/>
               </w:rPr>
@@ -142,19 +175,22 @@
             </w:r>
             <w:r>
               <w:rPr>
-                <w:noProof/>
-                <w:webHidden/>
-              </w:rPr>
-              <w:instrText xml:space="preserve"> PAGEREF _Toc133162604 \h </w:instrText>
-            </w:r>
-            <w:r>
-              <w:rPr>
-                <w:noProof/>
-                <w:webHidden/>
-              </w:rPr>
-            </w:r>
-            <w:r>
-              <w:rPr>
+                <w:rFonts w:ascii="Times New Roman" w:hAnsi="Times New Roman" w:cs="Times New Roman"/>
+                <w:noProof/>
+                <w:webHidden/>
+              </w:rPr>
+              <w:instrText xml:space="preserve"> PAGEREF _Toc133669810 \h </w:instrText>
+            </w:r>
+            <w:r>
+              <w:rPr>
+                <w:rFonts w:ascii="Times New Roman" w:hAnsi="Times New Roman" w:cs="Times New Roman"/>
+                <w:noProof/>
+                <w:webHidden/>
+              </w:rPr>
+            </w:r>
+            <w:r>
+              <w:rPr>
+                <w:rFonts w:ascii="Times New Roman" w:hAnsi="Times New Roman" w:cs="Times New Roman"/>
                 <w:noProof/>
                 <w:webHidden/>
               </w:rPr>
@@ -162,6 +198,7 @@
             </w:r>
             <w:r>
               <w:rPr>
+                <w:rFonts w:ascii="Times New Roman" w:hAnsi="Times New Roman" w:cs="Times New Roman"/>
                 <w:noProof/>
                 <w:webHidden/>
               </w:rPr>
@@ -169,6 +206,7 @@
             </w:r>
             <w:r>
               <w:rPr>
+                <w:rFonts w:ascii="Times New Roman" w:hAnsi="Times New Roman" w:cs="Times New Roman"/>
                 <w:noProof/>
                 <w:webHidden/>
               </w:rPr>
@@ -182,20 +220,24 @@
             <w:tabs>
               <w:tab w:val="right" w:leader="dot" w:pos="9350"/>
             </w:tabs>
+            <w:spacing w:line="360" w:lineRule="auto"/>
             <w:rPr>
+              <w:rFonts w:ascii="Times New Roman" w:hAnsi="Times New Roman" w:cs="Times New Roman"/>
               <w:noProof/>
             </w:rPr>
           </w:pPr>
-          <w:hyperlink w:anchor="_Toc133162605" w:history="1">
+          <w:hyperlink w:anchor="_Toc133669811" w:history="1">
             <w:r>
               <w:rPr>
                 <w:rStyle w:val="Hyperlink"/>
+                <w:rFonts w:ascii="Times New Roman" w:hAnsi="Times New Roman" w:cs="Times New Roman"/>
                 <w:noProof/>
               </w:rPr>
               <w:t>Steganography</w:t>
             </w:r>
             <w:r>
               <w:rPr>
+                <w:rFonts w:ascii="Times New Roman" w:hAnsi="Times New Roman" w:cs="Times New Roman"/>
                 <w:noProof/>
                 <w:webHidden/>
               </w:rPr>
@@ -203,6 +245,7 @@
             </w:r>
             <w:r>
               <w:rPr>
+                <w:rFonts w:ascii="Times New Roman" w:hAnsi="Times New Roman" w:cs="Times New Roman"/>
                 <w:noProof/>
                 <w:webHidden/>
               </w:rPr>
@@ -210,19 +253,22 @@
             </w:r>
             <w:r>
               <w:rPr>
-                <w:noProof/>
-                <w:webHidden/>
-              </w:rPr>
-              <w:instrText xml:space="preserve"> PAGEREF _Toc133162605 \h </w:instrText>
-            </w:r>
-            <w:r>
-              <w:rPr>
-                <w:noProof/>
-                <w:webHidden/>
-              </w:rPr>
-            </w:r>
-            <w:r>
-              <w:rPr>
+                <w:rFonts w:ascii="Times New Roman" w:hAnsi="Times New Roman" w:cs="Times New Roman"/>
+                <w:noProof/>
+                <w:webHidden/>
+              </w:rPr>
+              <w:instrText xml:space="preserve"> PAGEREF _Toc133669811 \h </w:instrText>
+            </w:r>
+            <w:r>
+              <w:rPr>
+                <w:rFonts w:ascii="Times New Roman" w:hAnsi="Times New Roman" w:cs="Times New Roman"/>
+                <w:noProof/>
+                <w:webHidden/>
+              </w:rPr>
+            </w:r>
+            <w:r>
+              <w:rPr>
+                <w:rFonts w:ascii="Times New Roman" w:hAnsi="Times New Roman" w:cs="Times New Roman"/>
                 <w:noProof/>
                 <w:webHidden/>
               </w:rPr>
@@ -230,13 +276,15 @@
             </w:r>
             <w:r>
               <w:rPr>
-                <w:noProof/>
-                <w:webHidden/>
-              </w:rPr>
-              <w:t>4</w:t>
-            </w:r>
-            <w:r>
-              <w:rPr>
+                <w:rFonts w:ascii="Times New Roman" w:hAnsi="Times New Roman" w:cs="Times New Roman"/>
+                <w:noProof/>
+                <w:webHidden/>
+              </w:rPr>
+              <w:t>3</w:t>
+            </w:r>
+            <w:r>
+              <w:rPr>
+                <w:rFonts w:ascii="Times New Roman" w:hAnsi="Times New Roman" w:cs="Times New Roman"/>
                 <w:noProof/>
                 <w:webHidden/>
               </w:rPr>
@@ -250,20 +298,24 @@
             <w:tabs>
               <w:tab w:val="right" w:leader="dot" w:pos="9350"/>
             </w:tabs>
+            <w:spacing w:line="360" w:lineRule="auto"/>
             <w:rPr>
+              <w:rFonts w:ascii="Times New Roman" w:hAnsi="Times New Roman" w:cs="Times New Roman"/>
               <w:noProof/>
             </w:rPr>
           </w:pPr>
-          <w:hyperlink w:anchor="_Toc133162606" w:history="1">
+          <w:hyperlink w:anchor="_Toc133669812" w:history="1">
             <w:r>
               <w:rPr>
                 <w:rStyle w:val="Hyperlink"/>
+                <w:rFonts w:ascii="Times New Roman" w:hAnsi="Times New Roman" w:cs="Times New Roman"/>
                 <w:noProof/>
               </w:rPr>
               <w:t>Steganography 2</w:t>
             </w:r>
             <w:r>
               <w:rPr>
+                <w:rFonts w:ascii="Times New Roman" w:hAnsi="Times New Roman" w:cs="Times New Roman"/>
                 <w:noProof/>
                 <w:webHidden/>
               </w:rPr>
@@ -271,6 +323,7 @@
             </w:r>
             <w:r>
               <w:rPr>
+                <w:rFonts w:ascii="Times New Roman" w:hAnsi="Times New Roman" w:cs="Times New Roman"/>
                 <w:noProof/>
                 <w:webHidden/>
               </w:rPr>
@@ -278,19 +331,22 @@
             </w:r>
             <w:r>
               <w:rPr>
-                <w:noProof/>
-                <w:webHidden/>
-              </w:rPr>
-              <w:instrText xml:space="preserve"> PAGEREF _Toc133162606 \h </w:instrText>
-            </w:r>
-            <w:r>
-              <w:rPr>
-                <w:noProof/>
-                <w:webHidden/>
-              </w:rPr>
-            </w:r>
-            <w:r>
-              <w:rPr>
+                <w:rFonts w:ascii="Times New Roman" w:hAnsi="Times New Roman" w:cs="Times New Roman"/>
+                <w:noProof/>
+                <w:webHidden/>
+              </w:rPr>
+              <w:instrText xml:space="preserve"> PAGEREF _Toc133669812 \h </w:instrText>
+            </w:r>
+            <w:r>
+              <w:rPr>
+                <w:rFonts w:ascii="Times New Roman" w:hAnsi="Times New Roman" w:cs="Times New Roman"/>
+                <w:noProof/>
+                <w:webHidden/>
+              </w:rPr>
+            </w:r>
+            <w:r>
+              <w:rPr>
+                <w:rFonts w:ascii="Times New Roman" w:hAnsi="Times New Roman" w:cs="Times New Roman"/>
                 <w:noProof/>
                 <w:webHidden/>
               </w:rPr>
@@ -298,13 +354,15 @@
             </w:r>
             <w:r>
               <w:rPr>
-                <w:noProof/>
-                <w:webHidden/>
-              </w:rPr>
-              <w:t>4</w:t>
-            </w:r>
-            <w:r>
-              <w:rPr>
+                <w:rFonts w:ascii="Times New Roman" w:hAnsi="Times New Roman" w:cs="Times New Roman"/>
+                <w:noProof/>
+                <w:webHidden/>
+              </w:rPr>
+              <w:t>3</w:t>
+            </w:r>
+            <w:r>
+              <w:rPr>
+                <w:rFonts w:ascii="Times New Roman" w:hAnsi="Times New Roman" w:cs="Times New Roman"/>
                 <w:noProof/>
                 <w:webHidden/>
               </w:rPr>
@@ -313,8 +371,265 @@
           </w:hyperlink>
         </w:p>
         <w:p>
+          <w:pPr>
+            <w:pStyle w:val="TOC2"/>
+            <w:tabs>
+              <w:tab w:val="right" w:leader="dot" w:pos="9350"/>
+            </w:tabs>
+            <w:spacing w:line="360" w:lineRule="auto"/>
+            <w:rPr>
+              <w:rFonts w:ascii="Times New Roman" w:hAnsi="Times New Roman" w:cs="Times New Roman"/>
+              <w:noProof/>
+            </w:rPr>
+          </w:pPr>
+          <w:hyperlink w:anchor="_Toc133669813" w:history="1">
+            <w:r>
+              <w:rPr>
+                <w:rStyle w:val="Hyperlink"/>
+                <w:rFonts w:ascii="Times New Roman" w:hAnsi="Times New Roman" w:cs="Times New Roman"/>
+                <w:noProof/>
+              </w:rPr>
+              <w:t>Steganography 3</w:t>
+            </w:r>
+            <w:r>
+              <w:rPr>
+                <w:rFonts w:ascii="Times New Roman" w:hAnsi="Times New Roman" w:cs="Times New Roman"/>
+                <w:noProof/>
+                <w:webHidden/>
+              </w:rPr>
+              <w:tab/>
+            </w:r>
+            <w:r>
+              <w:rPr>
+                <w:rFonts w:ascii="Times New Roman" w:hAnsi="Times New Roman" w:cs="Times New Roman"/>
+                <w:noProof/>
+                <w:webHidden/>
+              </w:rPr>
+              <w:fldChar w:fldCharType="begin"/>
+            </w:r>
+            <w:r>
+              <w:rPr>
+                <w:rFonts w:ascii="Times New Roman" w:hAnsi="Times New Roman" w:cs="Times New Roman"/>
+                <w:noProof/>
+                <w:webHidden/>
+              </w:rPr>
+              <w:instrText xml:space="preserve"> PAGEREF _Toc133669813 \h </w:instrText>
+            </w:r>
+            <w:r>
+              <w:rPr>
+                <w:rFonts w:ascii="Times New Roman" w:hAnsi="Times New Roman" w:cs="Times New Roman"/>
+                <w:noProof/>
+                <w:webHidden/>
+              </w:rPr>
+            </w:r>
+            <w:r>
+              <w:rPr>
+                <w:rFonts w:ascii="Times New Roman" w:hAnsi="Times New Roman" w:cs="Times New Roman"/>
+                <w:noProof/>
+                <w:webHidden/>
+              </w:rPr>
+              <w:fldChar w:fldCharType="separate"/>
+            </w:r>
+            <w:r>
+              <w:rPr>
+                <w:rFonts w:ascii="Times New Roman" w:hAnsi="Times New Roman" w:cs="Times New Roman"/>
+                <w:noProof/>
+                <w:webHidden/>
+              </w:rPr>
+              <w:t>4</w:t>
+            </w:r>
+            <w:r>
+              <w:rPr>
+                <w:rFonts w:ascii="Times New Roman" w:hAnsi="Times New Roman" w:cs="Times New Roman"/>
+                <w:noProof/>
+                <w:webHidden/>
+              </w:rPr>
+              <w:fldChar w:fldCharType="end"/>
+            </w:r>
+          </w:hyperlink>
+        </w:p>
+        <w:p>
+          <w:pPr>
+            <w:pStyle w:val="TOC2"/>
+            <w:tabs>
+              <w:tab w:val="right" w:leader="dot" w:pos="9350"/>
+            </w:tabs>
+            <w:spacing w:line="360" w:lineRule="auto"/>
+            <w:rPr>
+              <w:rFonts w:ascii="Times New Roman" w:hAnsi="Times New Roman" w:cs="Times New Roman"/>
+              <w:noProof/>
+            </w:rPr>
+          </w:pPr>
+          <w:hyperlink w:anchor="_Toc133669814" w:history="1">
+            <w:r>
+              <w:rPr>
+                <w:rStyle w:val="Hyperlink"/>
+                <w:rFonts w:ascii="Times New Roman" w:hAnsi="Times New Roman" w:cs="Times New Roman"/>
+                <w:noProof/>
+              </w:rPr>
+              <w:t>A Thousand Words</w:t>
+            </w:r>
+            <w:r>
+              <w:rPr>
+                <w:rFonts w:ascii="Times New Roman" w:hAnsi="Times New Roman" w:cs="Times New Roman"/>
+                <w:noProof/>
+                <w:webHidden/>
+              </w:rPr>
+              <w:tab/>
+            </w:r>
+            <w:r>
+              <w:rPr>
+                <w:rFonts w:ascii="Times New Roman" w:hAnsi="Times New Roman" w:cs="Times New Roman"/>
+                <w:noProof/>
+                <w:webHidden/>
+              </w:rPr>
+              <w:fldChar w:fldCharType="begin"/>
+            </w:r>
+            <w:r>
+              <w:rPr>
+                <w:rFonts w:ascii="Times New Roman" w:hAnsi="Times New Roman" w:cs="Times New Roman"/>
+                <w:noProof/>
+                <w:webHidden/>
+              </w:rPr>
+              <w:instrText xml:space="preserve"> PAGEREF _Toc133669814 \h </w:instrText>
+            </w:r>
+            <w:r>
+              <w:rPr>
+                <w:rFonts w:ascii="Times New Roman" w:hAnsi="Times New Roman" w:cs="Times New Roman"/>
+                <w:noProof/>
+                <w:webHidden/>
+              </w:rPr>
+            </w:r>
+            <w:r>
+              <w:rPr>
+                <w:rFonts w:ascii="Times New Roman" w:hAnsi="Times New Roman" w:cs="Times New Roman"/>
+                <w:noProof/>
+                <w:webHidden/>
+              </w:rPr>
+              <w:fldChar w:fldCharType="separate"/>
+            </w:r>
+            <w:r>
+              <w:rPr>
+                <w:rFonts w:ascii="Times New Roman" w:hAnsi="Times New Roman" w:cs="Times New Roman"/>
+                <w:noProof/>
+                <w:webHidden/>
+              </w:rPr>
+              <w:t>5</w:t>
+            </w:r>
+            <w:r>
+              <w:rPr>
+                <w:rFonts w:ascii="Times New Roman" w:hAnsi="Times New Roman" w:cs="Times New Roman"/>
+                <w:noProof/>
+                <w:webHidden/>
+              </w:rPr>
+              <w:fldChar w:fldCharType="end"/>
+            </w:r>
+          </w:hyperlink>
+        </w:p>
+        <w:p>
+          <w:pPr>
+            <w:pStyle w:val="TOC2"/>
+            <w:tabs>
+              <w:tab w:val="right" w:leader="dot" w:pos="9350"/>
+            </w:tabs>
+            <w:spacing w:line="360" w:lineRule="auto"/>
+            <w:rPr>
+              <w:rFonts w:ascii="Times New Roman" w:hAnsi="Times New Roman" w:cs="Times New Roman"/>
+              <w:noProof/>
+            </w:rPr>
+          </w:pPr>
+          <w:hyperlink w:anchor="_Toc133669815" w:history="1">
+            <w:r>
+              <w:rPr>
+                <w:rStyle w:val="Hyperlink"/>
+                <w:rFonts w:ascii="Times New Roman" w:hAnsi="Times New Roman" w:cs="Times New Roman"/>
+                <w:noProof/>
+              </w:rPr>
+              <w:t>Kuki’s P</w:t>
+            </w:r>
+            <w:r>
+              <w:rPr>
+                <w:rStyle w:val="Hyperlink"/>
+                <w:rFonts w:ascii="Times New Roman" w:hAnsi="Times New Roman" w:cs="Times New Roman"/>
+                <w:noProof/>
+              </w:rPr>
+              <w:t>u</w:t>
+            </w:r>
+            <w:r>
+              <w:rPr>
+                <w:rStyle w:val="Hyperlink"/>
+                <w:rFonts w:ascii="Times New Roman" w:hAnsi="Times New Roman" w:cs="Times New Roman"/>
+                <w:noProof/>
+              </w:rPr>
+              <w:t>zzle</w:t>
+            </w:r>
+            <w:r>
+              <w:rPr>
+                <w:rFonts w:ascii="Times New Roman" w:hAnsi="Times New Roman" w:cs="Times New Roman"/>
+                <w:noProof/>
+                <w:webHidden/>
+              </w:rPr>
+              <w:tab/>
+            </w:r>
+            <w:r>
+              <w:rPr>
+                <w:rFonts w:ascii="Times New Roman" w:hAnsi="Times New Roman" w:cs="Times New Roman"/>
+                <w:noProof/>
+                <w:webHidden/>
+              </w:rPr>
+              <w:fldChar w:fldCharType="begin"/>
+            </w:r>
+            <w:r>
+              <w:rPr>
+                <w:rFonts w:ascii="Times New Roman" w:hAnsi="Times New Roman" w:cs="Times New Roman"/>
+                <w:noProof/>
+                <w:webHidden/>
+              </w:rPr>
+              <w:instrText xml:space="preserve"> PAGEREF _Toc133669815 \h </w:instrText>
+            </w:r>
+            <w:r>
+              <w:rPr>
+                <w:rFonts w:ascii="Times New Roman" w:hAnsi="Times New Roman" w:cs="Times New Roman"/>
+                <w:noProof/>
+                <w:webHidden/>
+              </w:rPr>
+            </w:r>
+            <w:r>
+              <w:rPr>
+                <w:rFonts w:ascii="Times New Roman" w:hAnsi="Times New Roman" w:cs="Times New Roman"/>
+                <w:noProof/>
+                <w:webHidden/>
+              </w:rPr>
+              <w:fldChar w:fldCharType="separate"/>
+            </w:r>
+            <w:r>
+              <w:rPr>
+                <w:rFonts w:ascii="Times New Roman" w:hAnsi="Times New Roman" w:cs="Times New Roman"/>
+                <w:noProof/>
+                <w:webHidden/>
+              </w:rPr>
+              <w:t>8</w:t>
+            </w:r>
+            <w:r>
+              <w:rPr>
+                <w:rFonts w:ascii="Times New Roman" w:hAnsi="Times New Roman" w:cs="Times New Roman"/>
+                <w:noProof/>
+                <w:webHidden/>
+              </w:rPr>
+              <w:fldChar w:fldCharType="end"/>
+            </w:r>
+          </w:hyperlink>
+        </w:p>
+        <w:p>
+          <w:pPr>
+            <w:spacing w:line="360" w:lineRule="auto"/>
+            <w:rPr>
+              <w:rFonts w:ascii="Times New Roman" w:hAnsi="Times New Roman" w:cs="Times New Roman"/>
+            </w:rPr>
+          </w:pPr>
           <w:r>
             <w:rPr>
+              <w:rFonts w:ascii="Times New Roman" w:hAnsi="Times New Roman" w:cs="Times New Roman"/>
               <w:b/>
               <w:bCs/>
               <w:noProof/>
@@ -326,8 +641,9 @@
     </w:sdt>
     <w:p>
       <w:pPr>
-        <w:rPr>
-          <w:rFonts w:ascii="Times New Roman" w:eastAsiaTheme="majorEastAsia" w:hAnsi="Times New Roman" w:cstheme="majorBidi"/>
+        <w:spacing w:line="360" w:lineRule="auto"/>
+        <w:rPr>
+          <w:rFonts w:ascii="Times New Roman" w:eastAsiaTheme="majorEastAsia" w:hAnsi="Times New Roman" w:cs="Times New Roman"/>
           <w:b/>
           <w:color w:val="000000" w:themeColor="text1"/>
           <w:sz w:val="28"/>
@@ -336,15 +652,24 @@
         </w:rPr>
       </w:pPr>
       <w:r>
+        <w:rPr>
+          <w:rFonts w:ascii="Times New Roman" w:hAnsi="Times New Roman" w:cs="Times New Roman"/>
+        </w:rPr>
         <w:br w:type="page"/>
       </w:r>
     </w:p>
     <w:p>
       <w:pPr>
         <w:pStyle w:val="Heading1"/>
-      </w:pPr>
-      <w:bookmarkStart w:id="0" w:name="_Toc133162603"/>
-      <w:r>
+        <w:rPr>
+          <w:rFonts w:cs="Times New Roman"/>
+        </w:rPr>
+      </w:pPr>
+      <w:bookmarkStart w:id="0" w:name="_Toc133669809"/>
+      <w:r>
+        <w:rPr>
+          <w:rFonts w:cs="Times New Roman"/>
+        </w:rPr>
         <w:lastRenderedPageBreak/>
         <w:t>Forensics</w:t>
       </w:r>
@@ -353,19 +678,31 @@
     <w:p>
       <w:pPr>
         <w:pStyle w:val="Heading2"/>
-      </w:pPr>
-      <w:bookmarkStart w:id="1" w:name="_Toc133162604"/>
-      <w:r>
+        <w:spacing w:line="360" w:lineRule="auto"/>
+        <w:rPr>
+          <w:rFonts w:cs="Times New Roman"/>
+        </w:rPr>
+      </w:pPr>
+      <w:bookmarkStart w:id="1" w:name="_Toc133669810"/>
+      <w:r>
+        <w:rPr>
+          <w:rFonts w:cs="Times New Roman"/>
+        </w:rPr>
         <w:t>File Signature 2</w:t>
       </w:r>
       <w:bookmarkEnd w:id="1"/>
     </w:p>
     <w:p>
       <w:pPr>
+        <w:spacing w:line="360" w:lineRule="auto"/>
         <w:jc w:val="center"/>
-      </w:pPr>
-      <w:r>
-        <w:rPr>
+        <w:rPr>
+          <w:rFonts w:ascii="Times New Roman" w:hAnsi="Times New Roman" w:cs="Times New Roman"/>
+        </w:rPr>
+      </w:pPr>
+      <w:r>
+        <w:rPr>
+          <w:rFonts w:ascii="Times New Roman" w:hAnsi="Times New Roman" w:cs="Times New Roman"/>
           <w:noProof/>
         </w:rPr>
         <w:drawing>
@@ -406,13 +743,29 @@
       </w:r>
     </w:p>
     <w:p>
-      <w:r>
+      <w:pPr>
+        <w:spacing w:line="360" w:lineRule="auto"/>
+        <w:rPr>
+          <w:rFonts w:ascii="Times New Roman" w:hAnsi="Times New Roman" w:cs="Times New Roman"/>
+        </w:rPr>
+      </w:pPr>
+      <w:r>
+        <w:rPr>
+          <w:rFonts w:ascii="Times New Roman" w:hAnsi="Times New Roman" w:cs="Times New Roman"/>
+        </w:rPr>
         <w:t>Used the previous file, “file.jpeg”</w:t>
       </w:r>
     </w:p>
     <w:p>
-      <w:r>
-        <w:rPr>
+      <w:pPr>
+        <w:spacing w:line="360" w:lineRule="auto"/>
+        <w:rPr>
+          <w:rFonts w:ascii="Times New Roman" w:hAnsi="Times New Roman" w:cs="Times New Roman"/>
+        </w:rPr>
+      </w:pPr>
+      <w:r>
+        <w:rPr>
+          <w:rFonts w:ascii="Times New Roman" w:hAnsi="Times New Roman" w:cs="Times New Roman"/>
           <w:noProof/>
         </w:rPr>
         <w:drawing>
@@ -453,34 +806,59 @@
       </w:r>
     </w:p>
     <w:p>
+      <w:pPr>
+        <w:spacing w:line="360" w:lineRule="auto"/>
+        <w:rPr>
+          <w:rFonts w:ascii="Times New Roman" w:hAnsi="Times New Roman" w:cs="Times New Roman"/>
+        </w:rPr>
+      </w:pPr>
       <w:proofErr w:type="spellStart"/>
       <w:r>
+        <w:rPr>
+          <w:rFonts w:ascii="Times New Roman" w:hAnsi="Times New Roman" w:cs="Times New Roman"/>
+        </w:rPr>
         <w:t>Binwalk</w:t>
       </w:r>
       <w:proofErr w:type="spellEnd"/>
       <w:r>
+        <w:rPr>
+          <w:rFonts w:ascii="Times New Roman" w:hAnsi="Times New Roman" w:cs="Times New Roman"/>
+        </w:rPr>
         <w:t xml:space="preserve"> the jpeg and will get an extracted folder with a file named </w:t>
       </w:r>
       <w:proofErr w:type="spellStart"/>
       <w:r>
+        <w:rPr>
+          <w:rFonts w:ascii="Times New Roman" w:hAnsi="Times New Roman" w:cs="Times New Roman"/>
+        </w:rPr>
         <w:t>secret_</w:t>
       </w:r>
       <w:proofErr w:type="gramStart"/>
       <w:r>
+        <w:rPr>
+          <w:rFonts w:ascii="Times New Roman" w:hAnsi="Times New Roman" w:cs="Times New Roman"/>
+        </w:rPr>
         <w:t>msg</w:t>
       </w:r>
       <w:proofErr w:type="spellEnd"/>
       <w:proofErr w:type="gramEnd"/>
     </w:p>
     <w:p>
-      <w:r>
-        <w:rPr>
+      <w:pPr>
+        <w:spacing w:line="360" w:lineRule="auto"/>
+        <w:rPr>
+          <w:rFonts w:ascii="Times New Roman" w:hAnsi="Times New Roman" w:cs="Times New Roman"/>
+        </w:rPr>
+      </w:pPr>
+      <w:r>
+        <w:rPr>
+          <w:rFonts w:ascii="Times New Roman" w:hAnsi="Times New Roman" w:cs="Times New Roman"/>
           <w:noProof/>
         </w:rPr>
         <w:drawing>
-          <wp:inline distT="0" distB="0" distL="0" distR="0" wp14:anchorId="70CDAFA5" wp14:editId="66EADE5B">
-            <wp:extent cx="5943600" cy="1659890"/>
-            <wp:effectExtent l="0" t="0" r="0" b="0"/>
+          <wp:inline distT="0" distB="0" distL="0" distR="0" wp14:anchorId="70CDAFA5" wp14:editId="5AFFF54A">
+            <wp:extent cx="5219700" cy="1457724"/>
+            <wp:effectExtent l="0" t="0" r="0" b="9525"/>
             <wp:docPr id="1493606572" name="Picture 1" descr="Text&#10;&#10;Description automatically generated with medium confidence"/>
             <wp:cNvGraphicFramePr>
               <a:graphicFrameLocks xmlns:a="http://schemas.openxmlformats.org/drawingml/2006/main" noChangeAspect="1"/>
@@ -501,7 +879,7 @@
                   <pic:spPr>
                     <a:xfrm>
                       <a:off x="0" y="0"/>
-                      <a:ext cx="5943600" cy="1659890"/>
+                      <a:ext cx="5235918" cy="1462253"/>
                     </a:xfrm>
                     <a:prstGeom prst="rect">
                       <a:avLst/>
@@ -515,38 +893,47 @@
       </w:r>
     </w:p>
     <w:p>
-      <w:r>
+      <w:pPr>
+        <w:spacing w:line="360" w:lineRule="auto"/>
+        <w:rPr>
+          <w:rFonts w:ascii="Times New Roman" w:hAnsi="Times New Roman" w:cs="Times New Roman"/>
+        </w:rPr>
+      </w:pPr>
+      <w:r>
+        <w:rPr>
+          <w:rFonts w:ascii="Times New Roman" w:hAnsi="Times New Roman" w:cs="Times New Roman"/>
+        </w:rPr>
         <w:t>Used ‘zip2john’ command, extract the password hashes of the zip file to a txt file named ‘gan.txt’.</w:t>
       </w:r>
     </w:p>
     <w:p>
-      <w:r>
+      <w:pPr>
+        <w:spacing w:line="360" w:lineRule="auto"/>
+        <w:rPr>
+          <w:rFonts w:ascii="Times New Roman" w:hAnsi="Times New Roman" w:cs="Times New Roman"/>
+        </w:rPr>
+      </w:pPr>
+      <w:r>
+        <w:rPr>
+          <w:rFonts w:ascii="Times New Roman" w:hAnsi="Times New Roman" w:cs="Times New Roman"/>
+        </w:rPr>
         <w:t>After that, use ‘john’ to crack the password, which is ‘</w:t>
       </w:r>
       <w:proofErr w:type="spellStart"/>
       <w:r>
+        <w:rPr>
+          <w:rFonts w:ascii="Times New Roman" w:hAnsi="Times New Roman" w:cs="Times New Roman"/>
+        </w:rPr>
         <w:t>skr</w:t>
       </w:r>
       <w:proofErr w:type="spellEnd"/>
       <w:r>
+        <w:rPr>
+          <w:rFonts w:ascii="Times New Roman" w:hAnsi="Times New Roman" w:cs="Times New Roman"/>
+        </w:rPr>
         <w:t xml:space="preserve">’. </w:t>
       </w:r>
-    </w:p>
-    <w:p>
-      <w:pPr>
-        <w:rPr>
-          <w:rFonts w:ascii="Times New Roman" w:eastAsiaTheme="majorEastAsia" w:hAnsi="Times New Roman" w:cstheme="majorBidi"/>
-          <w:b/>
-          <w:color w:val="000000" w:themeColor="text1"/>
-          <w:sz w:val="28"/>
-          <w:szCs w:val="32"/>
-          <w:u w:val="single"/>
-        </w:rPr>
-      </w:pPr>
-      <w:bookmarkStart w:id="2" w:name="_Toc133162605"/>
-      <w:r>
-        <w:br w:type="page"/>
-      </w:r>
+      <w:bookmarkStart w:id="2" w:name="_Toc133669811"/>
     </w:p>
     <w:p>
       <w:pPr>
@@ -561,18 +948,33 @@
     <w:p>
       <w:pPr>
         <w:pStyle w:val="Heading2"/>
-      </w:pPr>
-      <w:bookmarkStart w:id="3" w:name="_Toc133162606"/>
-      <w:r>
+        <w:spacing w:line="360" w:lineRule="auto"/>
+        <w:rPr>
+          <w:rFonts w:cs="Times New Roman"/>
+        </w:rPr>
+      </w:pPr>
+      <w:bookmarkStart w:id="3" w:name="_Toc133669812"/>
+      <w:r>
+        <w:rPr>
+          <w:rFonts w:cs="Times New Roman"/>
+        </w:rPr>
         <w:t>Steganography 2</w:t>
       </w:r>
       <w:bookmarkEnd w:id="3"/>
     </w:p>
     <w:p>
       <w:pPr>
+        <w:spacing w:line="360" w:lineRule="auto"/>
         <w:jc w:val="center"/>
-      </w:pPr>
-      <w:r>
+        <w:rPr>
+          <w:rFonts w:ascii="Times New Roman" w:hAnsi="Times New Roman" w:cs="Times New Roman"/>
+        </w:rPr>
+      </w:pPr>
+      <w:r>
+        <w:rPr>
+          <w:rFonts w:ascii="Times New Roman" w:hAnsi="Times New Roman" w:cs="Times New Roman"/>
+          <w:noProof/>
+        </w:rPr>
         <w:drawing>
           <wp:inline distT="0" distB="0" distL="0" distR="0" wp14:anchorId="034995D2" wp14:editId="46115251">
             <wp:extent cx="2569580" cy="2842723"/>
@@ -611,55 +1013,102 @@
       </w:r>
     </w:p>
     <w:p>
-      <w:r>
+      <w:pPr>
+        <w:spacing w:line="360" w:lineRule="auto"/>
+        <w:rPr>
+          <w:rFonts w:ascii="Times New Roman" w:hAnsi="Times New Roman" w:cs="Times New Roman"/>
+        </w:rPr>
+      </w:pPr>
+      <w:r>
+        <w:rPr>
+          <w:rFonts w:ascii="Times New Roman" w:hAnsi="Times New Roman" w:cs="Times New Roman"/>
+        </w:rPr>
         <w:t xml:space="preserve">I first use </w:t>
       </w:r>
       <w:proofErr w:type="spellStart"/>
       <w:r>
+        <w:rPr>
+          <w:rFonts w:ascii="Times New Roman" w:hAnsi="Times New Roman" w:cs="Times New Roman"/>
+        </w:rPr>
         <w:t>exiftool</w:t>
       </w:r>
       <w:proofErr w:type="spellEnd"/>
       <w:r>
+        <w:rPr>
+          <w:rFonts w:ascii="Times New Roman" w:hAnsi="Times New Roman" w:cs="Times New Roman"/>
+        </w:rPr>
         <w:t xml:space="preserve"> to check inner data, but there’s nothing, </w:t>
       </w:r>
       <w:proofErr w:type="gramStart"/>
       <w:r>
+        <w:rPr>
+          <w:rFonts w:ascii="Times New Roman" w:hAnsi="Times New Roman" w:cs="Times New Roman"/>
+        </w:rPr>
         <w:t>and also</w:t>
       </w:r>
       <w:proofErr w:type="gramEnd"/>
       <w:r>
+        <w:rPr>
+          <w:rFonts w:ascii="Times New Roman" w:hAnsi="Times New Roman" w:cs="Times New Roman"/>
+        </w:rPr>
         <w:t xml:space="preserve"> </w:t>
       </w:r>
       <w:proofErr w:type="spellStart"/>
       <w:r>
+        <w:rPr>
+          <w:rFonts w:ascii="Times New Roman" w:hAnsi="Times New Roman" w:cs="Times New Roman"/>
+        </w:rPr>
         <w:t>binwalk</w:t>
       </w:r>
       <w:proofErr w:type="spellEnd"/>
       <w:r>
+        <w:rPr>
+          <w:rFonts w:ascii="Times New Roman" w:hAnsi="Times New Roman" w:cs="Times New Roman"/>
+        </w:rPr>
         <w:t xml:space="preserve">. After looking through </w:t>
       </w:r>
       <w:proofErr w:type="gramStart"/>
       <w:r>
+        <w:rPr>
+          <w:rFonts w:ascii="Times New Roman" w:hAnsi="Times New Roman" w:cs="Times New Roman"/>
+        </w:rPr>
         <w:t>hint</w:t>
       </w:r>
       <w:proofErr w:type="gramEnd"/>
       <w:r>
+        <w:rPr>
+          <w:rFonts w:ascii="Times New Roman" w:hAnsi="Times New Roman" w:cs="Times New Roman"/>
+        </w:rPr>
         <w:t xml:space="preserve">, it let me use online tool. That means online </w:t>
       </w:r>
       <w:proofErr w:type="spellStart"/>
       <w:r>
+        <w:rPr>
+          <w:rFonts w:ascii="Times New Roman" w:hAnsi="Times New Roman" w:cs="Times New Roman"/>
+        </w:rPr>
         <w:t>steg</w:t>
       </w:r>
       <w:proofErr w:type="spellEnd"/>
       <w:r>
+        <w:rPr>
+          <w:rFonts w:ascii="Times New Roman" w:hAnsi="Times New Roman" w:cs="Times New Roman"/>
+        </w:rPr>
         <w:t xml:space="preserve"> decode tool. Additionally, it stated there’s a password, </w:t>
       </w:r>
     </w:p>
     <w:p>
       <w:pPr>
+        <w:spacing w:line="360" w:lineRule="auto"/>
         <w:jc w:val="center"/>
-      </w:pPr>
-      <w:r>
+        <w:rPr>
+          <w:rFonts w:ascii="Times New Roman" w:hAnsi="Times New Roman" w:cs="Times New Roman"/>
+        </w:rPr>
+      </w:pPr>
+      <w:r>
+        <w:rPr>
+          <w:rFonts w:ascii="Times New Roman" w:hAnsi="Times New Roman" w:cs="Times New Roman"/>
+          <w:noProof/>
+        </w:rPr>
         <w:drawing>
           <wp:inline distT="0" distB="0" distL="0" distR="0" wp14:anchorId="1F281ABE" wp14:editId="525A6CDE">
             <wp:extent cx="3773347" cy="1872967"/>
@@ -698,23 +1147,46 @@
       </w:r>
     </w:p>
     <w:p>
-      <w:r>
+      <w:pPr>
+        <w:spacing w:line="360" w:lineRule="auto"/>
+        <w:rPr>
+          <w:rFonts w:ascii="Times New Roman" w:hAnsi="Times New Roman" w:cs="Times New Roman"/>
+        </w:rPr>
+      </w:pPr>
+      <w:r>
+        <w:rPr>
+          <w:rFonts w:ascii="Times New Roman" w:hAnsi="Times New Roman" w:cs="Times New Roman"/>
+        </w:rPr>
         <w:t xml:space="preserve">Named, </w:t>
       </w:r>
       <w:proofErr w:type="spellStart"/>
       <w:r>
+        <w:rPr>
+          <w:rFonts w:ascii="Times New Roman" w:hAnsi="Times New Roman" w:cs="Times New Roman"/>
+        </w:rPr>
         <w:t>skr.</w:t>
       </w:r>
       <w:proofErr w:type="spellEnd"/>
       <w:r>
+        <w:rPr>
+          <w:rFonts w:ascii="Times New Roman" w:hAnsi="Times New Roman" w:cs="Times New Roman"/>
+        </w:rPr>
         <w:t xml:space="preserve"> And I got the flag.</w:t>
       </w:r>
     </w:p>
     <w:p>
       <w:pPr>
+        <w:spacing w:line="360" w:lineRule="auto"/>
         <w:jc w:val="center"/>
-      </w:pPr>
-      <w:r>
+        <w:rPr>
+          <w:rFonts w:ascii="Times New Roman" w:hAnsi="Times New Roman" w:cs="Times New Roman"/>
+        </w:rPr>
+      </w:pPr>
+      <w:r>
+        <w:rPr>
+          <w:rFonts w:ascii="Times New Roman" w:hAnsi="Times New Roman" w:cs="Times New Roman"/>
+          <w:noProof/>
+        </w:rPr>
         <w:drawing>
           <wp:inline distT="0" distB="0" distL="0" distR="0" wp14:anchorId="3B629A82" wp14:editId="0053262F">
             <wp:extent cx="2222614" cy="1193861"/>
@@ -753,24 +1225,50 @@
       </w:r>
     </w:p>
     <w:p>
-      <w:r>
+      <w:pPr>
+        <w:spacing w:line="360" w:lineRule="auto"/>
+        <w:rPr>
+          <w:rFonts w:ascii="Times New Roman" w:hAnsi="Times New Roman" w:cs="Times New Roman"/>
+        </w:rPr>
+      </w:pPr>
+      <w:r>
+        <w:rPr>
+          <w:rFonts w:ascii="Times New Roman" w:hAnsi="Times New Roman" w:cs="Times New Roman"/>
+        </w:rPr>
         <w:br w:type="page"/>
       </w:r>
     </w:p>
     <w:p>
       <w:pPr>
         <w:pStyle w:val="Heading2"/>
-      </w:pPr>
-      <w:r>
+        <w:spacing w:line="360" w:lineRule="auto"/>
+        <w:rPr>
+          <w:rFonts w:cs="Times New Roman"/>
+        </w:rPr>
+      </w:pPr>
+      <w:bookmarkStart w:id="4" w:name="_Toc133669813"/>
+      <w:r>
+        <w:rPr>
+          <w:rFonts w:cs="Times New Roman"/>
+        </w:rPr>
         <w:lastRenderedPageBreak/>
         <w:t>Steganography 3</w:t>
       </w:r>
-    </w:p>
-    <w:p>
-      <w:pPr>
+      <w:bookmarkEnd w:id="4"/>
+    </w:p>
+    <w:p>
+      <w:pPr>
+        <w:spacing w:line="360" w:lineRule="auto"/>
         <w:jc w:val="center"/>
-      </w:pPr>
-      <w:r>
+        <w:rPr>
+          <w:rFonts w:ascii="Times New Roman" w:hAnsi="Times New Roman" w:cs="Times New Roman"/>
+        </w:rPr>
+      </w:pPr>
+      <w:r>
+        <w:rPr>
+          <w:rFonts w:ascii="Times New Roman" w:hAnsi="Times New Roman" w:cs="Times New Roman"/>
+          <w:noProof/>
+        </w:rPr>
         <w:drawing>
           <wp:inline distT="0" distB="0" distL="0" distR="0" wp14:anchorId="5F647EDB" wp14:editId="437CA246">
             <wp:extent cx="2100805" cy="2030565"/>
@@ -809,20 +1307,40 @@
       </w:r>
     </w:p>
     <w:p>
-      <w:r>
+      <w:pPr>
+        <w:spacing w:line="360" w:lineRule="auto"/>
+        <w:rPr>
+          <w:rFonts w:ascii="Times New Roman" w:hAnsi="Times New Roman" w:cs="Times New Roman"/>
+        </w:rPr>
+      </w:pPr>
+      <w:r>
+        <w:rPr>
+          <w:rFonts w:ascii="Times New Roman" w:hAnsi="Times New Roman" w:cs="Times New Roman"/>
+        </w:rPr>
         <w:t xml:space="preserve">A zip file named File.zip downloaded, and </w:t>
       </w:r>
       <w:proofErr w:type="gramStart"/>
       <w:r>
+        <w:rPr>
+          <w:rFonts w:ascii="Times New Roman" w:hAnsi="Times New Roman" w:cs="Times New Roman"/>
+        </w:rPr>
         <w:t>unzipped</w:t>
       </w:r>
       <w:proofErr w:type="gramEnd"/>
     </w:p>
     <w:p>
       <w:pPr>
+        <w:spacing w:line="360" w:lineRule="auto"/>
         <w:jc w:val="center"/>
-      </w:pPr>
-      <w:r>
+        <w:rPr>
+          <w:rFonts w:ascii="Times New Roman" w:hAnsi="Times New Roman" w:cs="Times New Roman"/>
+        </w:rPr>
+      </w:pPr>
+      <w:r>
+        <w:rPr>
+          <w:rFonts w:ascii="Times New Roman" w:hAnsi="Times New Roman" w:cs="Times New Roman"/>
+          <w:noProof/>
+        </w:rPr>
         <w:drawing>
           <wp:inline distT="0" distB="0" distL="0" distR="0" wp14:anchorId="00CC08F4" wp14:editId="3916B04A">
             <wp:extent cx="3674962" cy="1898338"/>
@@ -862,9 +1380,17 @@
     </w:p>
     <w:p>
       <w:pPr>
+        <w:spacing w:line="360" w:lineRule="auto"/>
         <w:jc w:val="center"/>
-      </w:pPr>
-      <w:r>
+        <w:rPr>
+          <w:rFonts w:ascii="Times New Roman" w:hAnsi="Times New Roman" w:cs="Times New Roman"/>
+        </w:rPr>
+      </w:pPr>
+      <w:r>
+        <w:rPr>
+          <w:rFonts w:ascii="Times New Roman" w:hAnsi="Times New Roman" w:cs="Times New Roman"/>
+          <w:noProof/>
+        </w:rPr>
         <w:drawing>
           <wp:inline distT="0" distB="0" distL="0" distR="0" wp14:anchorId="66309776" wp14:editId="6EF3D7D7">
             <wp:extent cx="1956122" cy="1318292"/>
@@ -902,6 +1428,10 @@
         </w:drawing>
       </w:r>
       <w:r>
+        <w:rPr>
+          <w:rFonts w:ascii="Times New Roman" w:hAnsi="Times New Roman" w:cs="Times New Roman"/>
+          <w:noProof/>
+        </w:rPr>
         <w:drawing>
           <wp:inline distT="0" distB="0" distL="0" distR="0" wp14:anchorId="267C34FE" wp14:editId="0609BC49">
             <wp:extent cx="1810503" cy="1151681"/>
@@ -940,39 +1470,75 @@
       </w:r>
     </w:p>
     <w:p>
-      <w:r>
+      <w:pPr>
+        <w:spacing w:line="360" w:lineRule="auto"/>
+        <w:rPr>
+          <w:rFonts w:ascii="Times New Roman" w:hAnsi="Times New Roman" w:cs="Times New Roman"/>
+        </w:rPr>
+      </w:pPr>
+      <w:r>
+        <w:rPr>
+          <w:rFonts w:ascii="Times New Roman" w:hAnsi="Times New Roman" w:cs="Times New Roman"/>
+        </w:rPr>
         <w:t xml:space="preserve">I opened PPT and </w:t>
       </w:r>
       <w:proofErr w:type="gramStart"/>
       <w:r>
+        <w:rPr>
+          <w:rFonts w:ascii="Times New Roman" w:hAnsi="Times New Roman" w:cs="Times New Roman"/>
+        </w:rPr>
         <w:t>import</w:t>
       </w:r>
       <w:proofErr w:type="gramEnd"/>
       <w:r>
+        <w:rPr>
+          <w:rFonts w:ascii="Times New Roman" w:hAnsi="Times New Roman" w:cs="Times New Roman"/>
+        </w:rPr>
         <w:t xml:space="preserve"> the picture into It, then overlap to the number, then I used Codex, and application for computer scanning </w:t>
       </w:r>
       <w:proofErr w:type="spellStart"/>
       <w:r>
+        <w:rPr>
+          <w:rFonts w:ascii="Times New Roman" w:hAnsi="Times New Roman" w:cs="Times New Roman"/>
+        </w:rPr>
         <w:t>QRcode</w:t>
       </w:r>
       <w:proofErr w:type="spellEnd"/>
       <w:r>
+        <w:rPr>
+          <w:rFonts w:ascii="Times New Roman" w:hAnsi="Times New Roman" w:cs="Times New Roman"/>
+        </w:rPr>
         <w:t xml:space="preserve">, </w:t>
       </w:r>
       <w:proofErr w:type="gramStart"/>
       <w:r>
+        <w:rPr>
+          <w:rFonts w:ascii="Times New Roman" w:hAnsi="Times New Roman" w:cs="Times New Roman"/>
+        </w:rPr>
         <w:t>then  I</w:t>
       </w:r>
       <w:proofErr w:type="gramEnd"/>
       <w:r>
+        <w:rPr>
+          <w:rFonts w:ascii="Times New Roman" w:hAnsi="Times New Roman" w:cs="Times New Roman"/>
+        </w:rPr>
         <w:t xml:space="preserve"> got the flag. </w:t>
       </w:r>
     </w:p>
     <w:p>
       <w:pPr>
+        <w:spacing w:line="360" w:lineRule="auto"/>
         <w:jc w:val="center"/>
-      </w:pPr>
-      <w:r>
+        <w:rPr>
+          <w:rFonts w:ascii="Times New Roman" w:hAnsi="Times New Roman" w:cs="Times New Roman"/>
+        </w:rPr>
+      </w:pPr>
+      <w:r>
+        <w:rPr>
+          <w:rFonts w:ascii="Times New Roman" w:hAnsi="Times New Roman" w:cs="Times New Roman"/>
+          <w:noProof/>
+        </w:rPr>
+        <w:lastRenderedPageBreak/>
         <w:drawing>
           <wp:inline distT="0" distB="0" distL="0" distR="0" wp14:anchorId="50866616" wp14:editId="69946F26">
             <wp:extent cx="1770926" cy="1384387"/>
@@ -1013,17 +1579,33 @@
     <w:p>
       <w:pPr>
         <w:pStyle w:val="Heading2"/>
-      </w:pPr>
-      <w:r>
-        <w:lastRenderedPageBreak/>
+        <w:spacing w:line="360" w:lineRule="auto"/>
+        <w:rPr>
+          <w:rFonts w:cs="Times New Roman"/>
+        </w:rPr>
+      </w:pPr>
+      <w:bookmarkStart w:id="5" w:name="_Toc133669814"/>
+      <w:r>
+        <w:rPr>
+          <w:rFonts w:cs="Times New Roman"/>
+        </w:rPr>
         <w:t>A Thousand Words</w:t>
       </w:r>
-    </w:p>
-    <w:p>
-      <w:pPr>
+      <w:bookmarkEnd w:id="5"/>
+    </w:p>
+    <w:p>
+      <w:pPr>
+        <w:spacing w:line="360" w:lineRule="auto"/>
         <w:jc w:val="center"/>
-      </w:pPr>
-      <w:r>
+        <w:rPr>
+          <w:rFonts w:ascii="Times New Roman" w:hAnsi="Times New Roman" w:cs="Times New Roman"/>
+        </w:rPr>
+      </w:pPr>
+      <w:r>
+        <w:rPr>
+          <w:rFonts w:ascii="Times New Roman" w:hAnsi="Times New Roman" w:cs="Times New Roman"/>
+          <w:noProof/>
+        </w:rPr>
         <w:drawing>
           <wp:inline distT="0" distB="0" distL="0" distR="0" wp14:anchorId="55A8AEC6" wp14:editId="5C57E7F4">
             <wp:extent cx="2286000" cy="2109622"/>
@@ -1063,9 +1645,17 @@
     </w:p>
     <w:p>
       <w:pPr>
+        <w:spacing w:line="360" w:lineRule="auto"/>
         <w:jc w:val="center"/>
-      </w:pPr>
-      <w:r>
+        <w:rPr>
+          <w:rFonts w:ascii="Times New Roman" w:hAnsi="Times New Roman" w:cs="Times New Roman"/>
+        </w:rPr>
+      </w:pPr>
+      <w:r>
+        <w:rPr>
+          <w:rFonts w:ascii="Times New Roman" w:hAnsi="Times New Roman" w:cs="Times New Roman"/>
+          <w:noProof/>
+        </w:rPr>
         <w:drawing>
           <wp:inline distT="0" distB="0" distL="0" distR="0" wp14:anchorId="291C3EA3" wp14:editId="1C891D11">
             <wp:extent cx="2476982" cy="2196671"/>
@@ -1104,31 +1694,61 @@
       </w:r>
     </w:p>
     <w:p>
-      <w:r>
+      <w:pPr>
+        <w:spacing w:line="360" w:lineRule="auto"/>
+        <w:rPr>
+          <w:rFonts w:ascii="Times New Roman" w:hAnsi="Times New Roman" w:cs="Times New Roman"/>
+        </w:rPr>
+      </w:pPr>
+      <w:r>
+        <w:rPr>
+          <w:rFonts w:ascii="Times New Roman" w:hAnsi="Times New Roman" w:cs="Times New Roman"/>
+        </w:rPr>
         <w:t xml:space="preserve">After downloading the file, I used </w:t>
       </w:r>
       <w:proofErr w:type="spellStart"/>
       <w:r>
+        <w:rPr>
+          <w:rFonts w:ascii="Times New Roman" w:hAnsi="Times New Roman" w:cs="Times New Roman"/>
+        </w:rPr>
         <w:t>exiftool</w:t>
       </w:r>
       <w:proofErr w:type="spellEnd"/>
       <w:r>
+        <w:rPr>
+          <w:rFonts w:ascii="Times New Roman" w:hAnsi="Times New Roman" w:cs="Times New Roman"/>
+        </w:rPr>
         <w:t xml:space="preserve"> and checked there’s some data inside. Then I used strings to see it, firstly I thought was a compressed folder inside, but after extracting, </w:t>
       </w:r>
       <w:proofErr w:type="gramStart"/>
       <w:r>
+        <w:rPr>
+          <w:rFonts w:ascii="Times New Roman" w:hAnsi="Times New Roman" w:cs="Times New Roman"/>
+        </w:rPr>
         <w:t>it’s</w:t>
       </w:r>
       <w:proofErr w:type="gramEnd"/>
       <w:r>
+        <w:rPr>
+          <w:rFonts w:ascii="Times New Roman" w:hAnsi="Times New Roman" w:cs="Times New Roman"/>
+        </w:rPr>
         <w:t xml:space="preserve"> not, so I went back to the question, and thought it may be a repository on GitHub. </w:t>
       </w:r>
     </w:p>
     <w:p>
       <w:pPr>
+        <w:spacing w:line="360" w:lineRule="auto"/>
         <w:jc w:val="center"/>
-      </w:pPr>
-      <w:r>
+        <w:rPr>
+          <w:rFonts w:ascii="Times New Roman" w:hAnsi="Times New Roman" w:cs="Times New Roman"/>
+        </w:rPr>
+      </w:pPr>
+      <w:r>
+        <w:rPr>
+          <w:rFonts w:ascii="Times New Roman" w:hAnsi="Times New Roman" w:cs="Times New Roman"/>
+          <w:noProof/>
+        </w:rPr>
+        <w:lastRenderedPageBreak/>
         <w:drawing>
           <wp:inline distT="0" distB="0" distL="0" distR="0" wp14:anchorId="6A4EA86B" wp14:editId="64EB2774">
             <wp:extent cx="3350871" cy="1702285"/>
@@ -1168,10 +1788,17 @@
     </w:p>
     <w:p>
       <w:pPr>
+        <w:spacing w:line="360" w:lineRule="auto"/>
         <w:jc w:val="center"/>
-      </w:pPr>
-      <w:r>
-        <w:lastRenderedPageBreak/>
+        <w:rPr>
+          <w:rFonts w:ascii="Times New Roman" w:hAnsi="Times New Roman" w:cs="Times New Roman"/>
+        </w:rPr>
+      </w:pPr>
+      <w:r>
+        <w:rPr>
+          <w:rFonts w:ascii="Times New Roman" w:hAnsi="Times New Roman" w:cs="Times New Roman"/>
+          <w:noProof/>
+        </w:rPr>
         <w:drawing>
           <wp:inline distT="0" distB="0" distL="0" distR="0" wp14:anchorId="18CE7674" wp14:editId="0050BD90">
             <wp:extent cx="5943600" cy="2974340"/>
@@ -1210,29 +1837,47 @@
       </w:r>
     </w:p>
     <w:p>
-      <w:r>
-        <w:t xml:space="preserve">I went to GitHub, and following the folder name given, which is </w:t>
-      </w:r>
-      <w:r>
-        <w:t>/Hong5489/SKRCTF/blob/master/flag.jpg</w:t>
-      </w:r>
-      <w:r>
-        <w:t xml:space="preserve">, and I got this image. After downloading, I used </w:t>
+      <w:pPr>
+        <w:spacing w:line="360" w:lineRule="auto"/>
+        <w:rPr>
+          <w:rFonts w:ascii="Times New Roman" w:hAnsi="Times New Roman" w:cs="Times New Roman"/>
+        </w:rPr>
+      </w:pPr>
+      <w:r>
+        <w:rPr>
+          <w:rFonts w:ascii="Times New Roman" w:hAnsi="Times New Roman" w:cs="Times New Roman"/>
+        </w:rPr>
+        <w:t xml:space="preserve">I went to GitHub, and following the folder name given, which is /Hong5489/SKRCTF/blob/master/flag.jpg, and I got this image. After downloading, I used </w:t>
       </w:r>
       <w:proofErr w:type="spellStart"/>
       <w:r>
+        <w:rPr>
+          <w:rFonts w:ascii="Times New Roman" w:hAnsi="Times New Roman" w:cs="Times New Roman"/>
+        </w:rPr>
         <w:t>exiftool</w:t>
       </w:r>
       <w:proofErr w:type="spellEnd"/>
       <w:r>
+        <w:rPr>
+          <w:rFonts w:ascii="Times New Roman" w:hAnsi="Times New Roman" w:cs="Times New Roman"/>
+        </w:rPr>
         <w:t xml:space="preserve"> and checked there’s data inside the image. </w:t>
       </w:r>
     </w:p>
     <w:p>
       <w:pPr>
+        <w:spacing w:line="360" w:lineRule="auto"/>
         <w:jc w:val="center"/>
-      </w:pPr>
-      <w:r>
+        <w:rPr>
+          <w:rFonts w:ascii="Times New Roman" w:hAnsi="Times New Roman" w:cs="Times New Roman"/>
+        </w:rPr>
+      </w:pPr>
+      <w:r>
+        <w:rPr>
+          <w:rFonts w:ascii="Times New Roman" w:hAnsi="Times New Roman" w:cs="Times New Roman"/>
+          <w:noProof/>
+        </w:rPr>
+        <w:lastRenderedPageBreak/>
         <w:drawing>
           <wp:inline distT="0" distB="0" distL="0" distR="0" wp14:anchorId="11824EF0" wp14:editId="363942B8">
             <wp:extent cx="3107803" cy="2455364"/>
@@ -1272,20 +1917,17 @@
     </w:p>
     <w:p>
       <w:pPr>
+        <w:spacing w:line="360" w:lineRule="auto"/>
         <w:jc w:val="center"/>
-      </w:pPr>
-    </w:p>
-    <w:p>
-      <w:pPr>
-        <w:jc w:val="center"/>
-      </w:pPr>
-    </w:p>
-    <w:p>
-      <w:pPr>
-        <w:jc w:val="center"/>
-      </w:pPr>
-      <w:r>
-        <w:lastRenderedPageBreak/>
+        <w:rPr>
+          <w:rFonts w:ascii="Times New Roman" w:hAnsi="Times New Roman" w:cs="Times New Roman"/>
+        </w:rPr>
+      </w:pPr>
+      <w:r>
+        <w:rPr>
+          <w:rFonts w:ascii="Times New Roman" w:hAnsi="Times New Roman" w:cs="Times New Roman"/>
+          <w:noProof/>
+        </w:rPr>
         <w:drawing>
           <wp:inline distT="0" distB="0" distL="0" distR="0" wp14:anchorId="6A3AE1C8" wp14:editId="6F4D1A7C">
             <wp:extent cx="5688957" cy="1639222"/>
@@ -1324,15 +1966,32 @@
       </w:r>
     </w:p>
     <w:p>
-      <w:r>
+      <w:pPr>
+        <w:spacing w:line="360" w:lineRule="auto"/>
+        <w:rPr>
+          <w:rFonts w:ascii="Times New Roman" w:hAnsi="Times New Roman" w:cs="Times New Roman"/>
+        </w:rPr>
+      </w:pPr>
+      <w:r>
+        <w:rPr>
+          <w:rFonts w:ascii="Times New Roman" w:hAnsi="Times New Roman" w:cs="Times New Roman"/>
+        </w:rPr>
         <w:t xml:space="preserve">This is the result, and the equal sign at the end may means it’s a base 64 encryption. </w:t>
       </w:r>
     </w:p>
     <w:p>
       <w:pPr>
+        <w:spacing w:line="360" w:lineRule="auto"/>
         <w:jc w:val="center"/>
-      </w:pPr>
-      <w:r>
+        <w:rPr>
+          <w:rFonts w:ascii="Times New Roman" w:hAnsi="Times New Roman" w:cs="Times New Roman"/>
+        </w:rPr>
+      </w:pPr>
+      <w:r>
+        <w:rPr>
+          <w:rFonts w:ascii="Times New Roman" w:hAnsi="Times New Roman" w:cs="Times New Roman"/>
+          <w:noProof/>
+        </w:rPr>
         <w:drawing>
           <wp:inline distT="0" distB="0" distL="0" distR="0" wp14:anchorId="6D3DEB36" wp14:editId="37D17CED">
             <wp:extent cx="4039565" cy="2105666"/>
@@ -1371,46 +2030,78 @@
       </w:r>
     </w:p>
     <w:p>
-      <w:r>
+      <w:pPr>
+        <w:spacing w:line="360" w:lineRule="auto"/>
+        <w:rPr>
+          <w:rFonts w:ascii="Times New Roman" w:hAnsi="Times New Roman" w:cs="Times New Roman"/>
+        </w:rPr>
+      </w:pPr>
+      <w:r>
+        <w:rPr>
+          <w:rFonts w:ascii="Times New Roman" w:hAnsi="Times New Roman" w:cs="Times New Roman"/>
+        </w:rPr>
         <w:t xml:space="preserve">I went to </w:t>
       </w:r>
       <w:proofErr w:type="spellStart"/>
       <w:r>
+        <w:rPr>
+          <w:rFonts w:ascii="Times New Roman" w:hAnsi="Times New Roman" w:cs="Times New Roman"/>
+        </w:rPr>
         <w:t>cyberchef</w:t>
       </w:r>
       <w:proofErr w:type="spellEnd"/>
       <w:r>
+        <w:rPr>
+          <w:rFonts w:ascii="Times New Roman" w:hAnsi="Times New Roman" w:cs="Times New Roman"/>
+        </w:rPr>
         <w:t xml:space="preserve"> and found out it’s </w:t>
       </w:r>
       <w:proofErr w:type="gramStart"/>
       <w:r>
+        <w:rPr>
+          <w:rFonts w:ascii="Times New Roman" w:hAnsi="Times New Roman" w:cs="Times New Roman"/>
+        </w:rPr>
         <w:t>actually a</w:t>
       </w:r>
       <w:proofErr w:type="gramEnd"/>
       <w:r>
+        <w:rPr>
+          <w:rFonts w:ascii="Times New Roman" w:hAnsi="Times New Roman" w:cs="Times New Roman"/>
+        </w:rPr>
         <w:t xml:space="preserve"> triple base 64 encrypt, then the file is decrypted. </w:t>
       </w:r>
     </w:p>
-    <w:p/>
-    <w:p>
-      <w:r>
-        <w:br w:type="page"/>
-      </w:r>
-    </w:p>
     <w:p>
       <w:pPr>
         <w:pStyle w:val="Heading2"/>
-      </w:pPr>
-      <w:r>
+        <w:spacing w:line="360" w:lineRule="auto"/>
+        <w:rPr>
+          <w:rFonts w:cs="Times New Roman"/>
+        </w:rPr>
+      </w:pPr>
+      <w:bookmarkStart w:id="6" w:name="_Toc133669815"/>
+      <w:r>
+        <w:rPr>
+          <w:rFonts w:cs="Times New Roman"/>
+        </w:rPr>
         <w:lastRenderedPageBreak/>
         <w:t>Kuki’s Puzzle</w:t>
       </w:r>
-    </w:p>
-    <w:p>
-      <w:pPr>
+      <w:bookmarkEnd w:id="6"/>
+    </w:p>
+    <w:p>
+      <w:pPr>
+        <w:spacing w:line="360" w:lineRule="auto"/>
         <w:jc w:val="center"/>
-      </w:pPr>
-      <w:r>
+        <w:rPr>
+          <w:rFonts w:ascii="Times New Roman" w:hAnsi="Times New Roman" w:cs="Times New Roman"/>
+        </w:rPr>
+      </w:pPr>
+      <w:r>
+        <w:rPr>
+          <w:rFonts w:ascii="Times New Roman" w:hAnsi="Times New Roman" w:cs="Times New Roman"/>
+          <w:noProof/>
+        </w:rPr>
         <w:drawing>
           <wp:inline distT="0" distB="0" distL="0" distR="0" wp14:anchorId="4146F4CB" wp14:editId="35486A19">
             <wp:extent cx="2170253" cy="2243036"/>
@@ -1449,49 +2140,90 @@
       </w:r>
     </w:p>
     <w:p>
-      <w:r>
+      <w:pPr>
+        <w:spacing w:line="360" w:lineRule="auto"/>
+        <w:rPr>
+          <w:rFonts w:ascii="Times New Roman" w:hAnsi="Times New Roman" w:cs="Times New Roman"/>
+        </w:rPr>
+      </w:pPr>
+      <w:r>
+        <w:rPr>
+          <w:rFonts w:ascii="Times New Roman" w:hAnsi="Times New Roman" w:cs="Times New Roman"/>
+        </w:rPr>
         <w:t xml:space="preserve">After extracting the zip file, I got tons of </w:t>
       </w:r>
       <w:proofErr w:type="spellStart"/>
       <w:r>
+        <w:rPr>
+          <w:rFonts w:ascii="Times New Roman" w:hAnsi="Times New Roman" w:cs="Times New Roman"/>
+        </w:rPr>
         <w:t>png</w:t>
       </w:r>
       <w:proofErr w:type="spellEnd"/>
       <w:r>
+        <w:rPr>
+          <w:rFonts w:ascii="Times New Roman" w:hAnsi="Times New Roman" w:cs="Times New Roman"/>
+        </w:rPr>
         <w:t xml:space="preserve"> files, like 100 of them, it’s obviously impossible to look through </w:t>
       </w:r>
       <w:proofErr w:type="gramStart"/>
       <w:r>
+        <w:rPr>
+          <w:rFonts w:ascii="Times New Roman" w:hAnsi="Times New Roman" w:cs="Times New Roman"/>
+        </w:rPr>
         <w:t>on</w:t>
       </w:r>
       <w:proofErr w:type="gramEnd"/>
       <w:r>
+        <w:rPr>
+          <w:rFonts w:ascii="Times New Roman" w:hAnsi="Times New Roman" w:cs="Times New Roman"/>
+        </w:rPr>
         <w:t xml:space="preserve"> by one, and I don’t is there any other way, so I open the hint, and it said </w:t>
       </w:r>
       <w:proofErr w:type="spellStart"/>
       <w:r>
+        <w:rPr>
+          <w:rFonts w:ascii="Times New Roman" w:hAnsi="Times New Roman" w:cs="Times New Roman"/>
+        </w:rPr>
         <w:t>stegsolve</w:t>
       </w:r>
       <w:proofErr w:type="spellEnd"/>
       <w:r>
+        <w:rPr>
+          <w:rFonts w:ascii="Times New Roman" w:hAnsi="Times New Roman" w:cs="Times New Roman"/>
+        </w:rPr>
         <w:t xml:space="preserve">. It’s </w:t>
       </w:r>
       <w:proofErr w:type="spellStart"/>
       <w:proofErr w:type="gramStart"/>
       <w:r>
+        <w:rPr>
+          <w:rFonts w:ascii="Times New Roman" w:hAnsi="Times New Roman" w:cs="Times New Roman"/>
+        </w:rPr>
         <w:t>a</w:t>
       </w:r>
       <w:proofErr w:type="spellEnd"/>
       <w:proofErr w:type="gramEnd"/>
       <w:r>
+        <w:rPr>
+          <w:rFonts w:ascii="Times New Roman" w:hAnsi="Times New Roman" w:cs="Times New Roman"/>
+        </w:rPr>
         <w:t xml:space="preserve"> image analyze tool that was made by java. </w:t>
       </w:r>
     </w:p>
     <w:p>
       <w:pPr>
+        <w:spacing w:line="360" w:lineRule="auto"/>
         <w:jc w:val="center"/>
-      </w:pPr>
-      <w:r>
+        <w:rPr>
+          <w:rFonts w:ascii="Times New Roman" w:hAnsi="Times New Roman" w:cs="Times New Roman"/>
+        </w:rPr>
+      </w:pPr>
+      <w:r>
+        <w:rPr>
+          <w:rFonts w:ascii="Times New Roman" w:hAnsi="Times New Roman" w:cs="Times New Roman"/>
+          <w:noProof/>
+        </w:rPr>
         <w:drawing>
           <wp:inline distT="0" distB="0" distL="0" distR="0" wp14:anchorId="7283DE3E" wp14:editId="024559C2">
             <wp:extent cx="3993266" cy="1333648"/>
@@ -1530,31 +2262,60 @@
       </w:r>
     </w:p>
     <w:p>
-      <w:r>
+      <w:pPr>
+        <w:spacing w:line="360" w:lineRule="auto"/>
+        <w:rPr>
+          <w:rFonts w:ascii="Times New Roman" w:hAnsi="Times New Roman" w:cs="Times New Roman"/>
+        </w:rPr>
+      </w:pPr>
+      <w:r>
+        <w:rPr>
+          <w:rFonts w:ascii="Times New Roman" w:hAnsi="Times New Roman" w:cs="Times New Roman"/>
+        </w:rPr>
         <w:t xml:space="preserve">I used </w:t>
       </w:r>
       <w:proofErr w:type="spellStart"/>
       <w:r>
+        <w:rPr>
+          <w:rFonts w:ascii="Times New Roman" w:hAnsi="Times New Roman" w:cs="Times New Roman"/>
+        </w:rPr>
         <w:t>wget</w:t>
       </w:r>
       <w:proofErr w:type="spellEnd"/>
       <w:r>
+        <w:rPr>
+          <w:rFonts w:ascii="Times New Roman" w:hAnsi="Times New Roman" w:cs="Times New Roman"/>
+        </w:rPr>
         <w:t xml:space="preserve"> to get the </w:t>
       </w:r>
       <w:proofErr w:type="spellStart"/>
       <w:r>
+        <w:rPr>
+          <w:rFonts w:ascii="Times New Roman" w:hAnsi="Times New Roman" w:cs="Times New Roman"/>
+        </w:rPr>
         <w:t>stegsolve</w:t>
       </w:r>
       <w:proofErr w:type="spellEnd"/>
       <w:r>
+        <w:rPr>
+          <w:rFonts w:ascii="Times New Roman" w:hAnsi="Times New Roman" w:cs="Times New Roman"/>
+        </w:rPr>
         <w:t xml:space="preserve"> file and store it into stegsolve.jar. </w:t>
       </w:r>
     </w:p>
     <w:p>
       <w:pPr>
+        <w:spacing w:line="360" w:lineRule="auto"/>
         <w:jc w:val="center"/>
-      </w:pPr>
-      <w:r>
+        <w:rPr>
+          <w:rFonts w:ascii="Times New Roman" w:hAnsi="Times New Roman" w:cs="Times New Roman"/>
+        </w:rPr>
+      </w:pPr>
+      <w:r>
+        <w:rPr>
+          <w:rFonts w:ascii="Times New Roman" w:hAnsi="Times New Roman" w:cs="Times New Roman"/>
+          <w:noProof/>
+        </w:rPr>
         <w:drawing>
           <wp:inline distT="0" distB="0" distL="0" distR="0" wp14:anchorId="416C099F" wp14:editId="2862F9C6">
             <wp:extent cx="4421529" cy="478054"/>
@@ -1592,7 +2353,1171 @@
         </w:drawing>
       </w:r>
     </w:p>
-    <w:p/>
+    <w:p>
+      <w:pPr>
+        <w:spacing w:line="360" w:lineRule="auto"/>
+        <w:rPr>
+          <w:rFonts w:ascii="Times New Roman" w:hAnsi="Times New Roman" w:cs="Times New Roman"/>
+        </w:rPr>
+      </w:pPr>
+      <w:r>
+        <w:rPr>
+          <w:rFonts w:ascii="Times New Roman" w:hAnsi="Times New Roman" w:cs="Times New Roman"/>
+        </w:rPr>
+        <w:br w:type="page"/>
+      </w:r>
+    </w:p>
+    <w:p>
+      <w:pPr>
+        <w:pStyle w:val="Heading1"/>
+        <w:rPr>
+          <w:rFonts w:cs="Times New Roman"/>
+        </w:rPr>
+      </w:pPr>
+      <w:r>
+        <w:rPr>
+          <w:rFonts w:cs="Times New Roman"/>
+        </w:rPr>
+        <w:lastRenderedPageBreak/>
+        <w:t>Cryptography</w:t>
+      </w:r>
+    </w:p>
+    <w:p>
+      <w:pPr>
+        <w:pStyle w:val="Heading2"/>
+        <w:spacing w:line="360" w:lineRule="auto"/>
+        <w:rPr>
+          <w:rFonts w:cs="Times New Roman"/>
+        </w:rPr>
+      </w:pPr>
+      <w:r>
+        <w:rPr>
+          <w:rFonts w:cs="Times New Roman"/>
+        </w:rPr>
+        <w:t>Beware of SHA1rk</w:t>
+      </w:r>
+    </w:p>
+    <w:p>
+      <w:pPr>
+        <w:spacing w:line="360" w:lineRule="auto"/>
+        <w:jc w:val="center"/>
+        <w:rPr>
+          <w:rFonts w:ascii="Times New Roman" w:hAnsi="Times New Roman" w:cs="Times New Roman"/>
+        </w:rPr>
+      </w:pPr>
+      <w:r>
+        <w:rPr>
+          <w:rFonts w:ascii="Times New Roman" w:hAnsi="Times New Roman" w:cs="Times New Roman"/>
+          <w:noProof/>
+          <w14:ligatures w14:val="standardContextual"/>
+        </w:rPr>
+        <mc:AlternateContent>
+          <mc:Choice Requires="wpi">
+            <w:drawing>
+              <wp:anchor distT="0" distB="0" distL="114300" distR="114300" simplePos="0" relativeHeight="251662336" behindDoc="0" locked="0" layoutInCell="1" allowOverlap="1" wp14:anchorId="6395B4CC" wp14:editId="7334FCF1">
+                <wp:simplePos x="0" y="0"/>
+                <wp:positionH relativeFrom="column">
+                  <wp:posOffset>3896360</wp:posOffset>
+                </wp:positionH>
+                <wp:positionV relativeFrom="paragraph">
+                  <wp:posOffset>1209040</wp:posOffset>
+                </wp:positionV>
+                <wp:extent cx="432435" cy="241200"/>
+                <wp:effectExtent l="57150" t="57150" r="5715" b="45085"/>
+                <wp:wrapNone/>
+                <wp:docPr id="2128984594" name="Ink 5"/>
+                <wp:cNvGraphicFramePr/>
+                <a:graphic xmlns:a="http://schemas.openxmlformats.org/drawingml/2006/main">
+                  <a:graphicData uri="http://schemas.microsoft.com/office/word/2010/wordprocessingInk">
+                    <w14:contentPart bwMode="auto" r:id="rId26">
+                      <w14:nvContentPartPr>
+                        <w14:cNvContentPartPr/>
+                      </w14:nvContentPartPr>
+                      <w14:xfrm>
+                        <a:off x="0" y="0"/>
+                        <a:ext cx="432435" cy="241200"/>
+                      </w14:xfrm>
+                    </w14:contentPart>
+                  </a:graphicData>
+                </a:graphic>
+              </wp:anchor>
+            </w:drawing>
+          </mc:Choice>
+          <mc:Fallback>
+            <w:pict>
+              <v:shapetype w14:anchorId="77EDAD26" id="_x0000_t75" coordsize="21600,21600" o:spt="75" o:preferrelative="t" path="m@4@5l@4@11@9@11@9@5xe" filled="f" stroked="f">
+                <v:stroke joinstyle="miter"/>
+                <v:formulas>
+                  <v:f eqn="if lineDrawn pixelLineWidth 0"/>
+                  <v:f eqn="sum @0 1 0"/>
+                  <v:f eqn="sum 0 0 @1"/>
+                  <v:f eqn="prod @2 1 2"/>
+                  <v:f eqn="prod @3 21600 pixelWidth"/>
+                  <v:f eqn="prod @3 21600 pixelHeight"/>
+                  <v:f eqn="sum @0 0 1"/>
+                  <v:f eqn="prod @6 1 2"/>
+                  <v:f eqn="prod @7 21600 pixelWidth"/>
+                  <v:f eqn="sum @8 21600 0"/>
+                  <v:f eqn="prod @7 21600 pixelHeight"/>
+                  <v:f eqn="sum @10 21600 0"/>
+                </v:formulas>
+                <v:path o:extrusionok="f" gradientshapeok="t" o:connecttype="rect"/>
+                <o:lock v:ext="edit" aspectratio="t"/>
+              </v:shapetype>
+              <v:shape id="Ink 5" o:spid="_x0000_s1026" type="#_x0000_t75" style="position:absolute;margin-left:306.1pt;margin-top:94.5pt;width:35.45pt;height:20.45pt;z-index:251662336;visibility:visible;mso-wrap-style:square;mso-wrap-distance-left:9pt;mso-wrap-distance-top:0;mso-wrap-distance-right:9pt;mso-wrap-distance-bottom:0;mso-position-horizontal:absolute;mso-position-horizontal-relative:text;mso-position-vertical:absolute;mso-position-vertical-relative:text" o:gfxdata="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">
+                <v:imagedata r:id="rId27" o:title=""/>
+              </v:shape>
+            </w:pict>
+          </mc:Fallback>
+        </mc:AlternateContent>
+      </w:r>
+      <w:r>
+        <w:rPr>
+          <w:rFonts w:ascii="Times New Roman" w:hAnsi="Times New Roman" w:cs="Times New Roman"/>
+          <w:noProof/>
+          <w14:ligatures w14:val="standardContextual"/>
+        </w:rPr>
+        <mc:AlternateContent>
+          <mc:Choice Requires="wpi">
+            <w:drawing>
+              <wp:anchor distT="0" distB="0" distL="114300" distR="114300" simplePos="0" relativeHeight="251659264" behindDoc="0" locked="0" layoutInCell="1" allowOverlap="1" wp14:anchorId="41B4E15B" wp14:editId="5B42E568">
+                <wp:simplePos x="0" y="0"/>
+                <wp:positionH relativeFrom="column">
+                  <wp:posOffset>3071630</wp:posOffset>
+                </wp:positionH>
+                <wp:positionV relativeFrom="paragraph">
+                  <wp:posOffset>370400</wp:posOffset>
+                </wp:positionV>
+                <wp:extent cx="840960" cy="362880"/>
+                <wp:effectExtent l="57150" t="38100" r="54610" b="56515"/>
+                <wp:wrapNone/>
+                <wp:docPr id="1430672787" name="Ink 2"/>
+                <wp:cNvGraphicFramePr/>
+                <a:graphic xmlns:a="http://schemas.openxmlformats.org/drawingml/2006/main">
+                  <a:graphicData uri="http://schemas.microsoft.com/office/word/2010/wordprocessingInk">
+                    <w14:contentPart bwMode="auto" r:id="rId28">
+                      <w14:nvContentPartPr>
+                        <w14:cNvContentPartPr/>
+                      </w14:nvContentPartPr>
+                      <w14:xfrm>
+                        <a:off x="0" y="0"/>
+                        <a:ext cx="840960" cy="362880"/>
+                      </w14:xfrm>
+                    </w14:contentPart>
+                  </a:graphicData>
+                </a:graphic>
+              </wp:anchor>
+            </w:drawing>
+          </mc:Choice>
+          <mc:Fallback>
+            <w:pict>
+              <v:shape w14:anchorId="5A356C68" id="Ink 2" o:spid="_x0000_s1026" type="#_x0000_t75" style="position:absolute;margin-left:241.15pt;margin-top:28.45pt;width:67.6pt;height:29.95pt;z-index:251659264;visibility:visible;mso-wrap-style:square;mso-wrap-distance-left:9pt;mso-wrap-distance-top:0;mso-wrap-distance-right:9pt;mso-wrap-distance-bottom:0;mso-position-horizontal:absolute;mso-position-horizontal-relative:text;mso-position-vertical:absolute;mso-position-vertical-relative:text" o:gfxdata="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">
+                <v:imagedata r:id="rId29" o:title=""/>
+              </v:shape>
+            </w:pict>
+          </mc:Fallback>
+        </mc:AlternateContent>
+      </w:r>
+      <w:r>
+        <w:rPr>
+          <w:rFonts w:ascii="Times New Roman" w:hAnsi="Times New Roman" w:cs="Times New Roman"/>
+        </w:rPr>
+        <w:drawing>
+          <wp:inline distT="0" distB="0" distL="0" distR="0" wp14:anchorId="6706582A" wp14:editId="32B41029">
+            <wp:extent cx="2578100" cy="2453290"/>
+            <wp:effectExtent l="0" t="0" r="0" b="4445"/>
+            <wp:docPr id="1715634778" name="Picture 1" descr="Graphical user interface, text, application&#10;&#10;Description automatically generated"/>
+            <wp:cNvGraphicFramePr>
+              <a:graphicFrameLocks xmlns:a="http://schemas.openxmlformats.org/drawingml/2006/main" noChangeAspect="1"/>
+            </wp:cNvGraphicFramePr>
+            <a:graphic xmlns:a="http://schemas.openxmlformats.org/drawingml/2006/main">
+              <a:graphicData uri="http://schemas.openxmlformats.org/drawingml/2006/picture">
+                <pic:pic xmlns:pic="http://schemas.openxmlformats.org/drawingml/2006/picture">
+                  <pic:nvPicPr>
+                    <pic:cNvPr id="1715634778" name="Picture 1" descr="Graphical user interface, text, application&#10;&#10;Description automatically generated"/>
+                    <pic:cNvPicPr/>
+                  </pic:nvPicPr>
+                  <pic:blipFill>
+                    <a:blip r:embed="rId30"/>
+                    <a:stretch>
+                      <a:fillRect/>
+                    </a:stretch>
+                  </pic:blipFill>
+                  <pic:spPr>
+                    <a:xfrm>
+                      <a:off x="0" y="0"/>
+                      <a:ext cx="2582113" cy="2457108"/>
+                    </a:xfrm>
+                    <a:prstGeom prst="rect">
+                      <a:avLst/>
+                    </a:prstGeom>
+                  </pic:spPr>
+                </pic:pic>
+              </a:graphicData>
+            </a:graphic>
+          </wp:inline>
+        </w:drawing>
+      </w:r>
+    </w:p>
+    <w:p>
+      <w:pPr>
+        <w:spacing w:line="360" w:lineRule="auto"/>
+        <w:rPr>
+          <w:rFonts w:ascii="Times New Roman" w:hAnsi="Times New Roman" w:cs="Times New Roman"/>
+          <w:sz w:val="24"/>
+          <w:szCs w:val="24"/>
+        </w:rPr>
+      </w:pPr>
+      <w:r>
+        <w:rPr>
+          <w:rFonts w:ascii="Times New Roman" w:hAnsi="Times New Roman" w:cs="Times New Roman"/>
+          <w:sz w:val="24"/>
+          <w:szCs w:val="24"/>
+        </w:rPr>
+        <w:t xml:space="preserve">Based </w:t>
+      </w:r>
+      <w:r>
+        <w:rPr>
+          <w:rFonts w:ascii="Times New Roman" w:hAnsi="Times New Roman" w:cs="Times New Roman"/>
+          <w:sz w:val="24"/>
+          <w:szCs w:val="24"/>
+        </w:rPr>
+        <w:t xml:space="preserve">on the title of the question, it stated something like SHA1, it’s an encryption method that can hash the data. </w:t>
+      </w:r>
+    </w:p>
+    <w:p>
+      <w:pPr>
+        <w:spacing w:line="360" w:lineRule="auto"/>
+        <w:jc w:val="center"/>
+        <w:rPr>
+          <w:rFonts w:ascii="Times New Roman" w:hAnsi="Times New Roman" w:cs="Times New Roman"/>
+          <w:sz w:val="24"/>
+          <w:szCs w:val="24"/>
+        </w:rPr>
+      </w:pPr>
+      <w:r>
+        <w:rPr>
+          <w:rFonts w:ascii="Times New Roman" w:hAnsi="Times New Roman" w:cs="Times New Roman"/>
+          <w:noProof/>
+          <w:sz w:val="24"/>
+          <w:szCs w:val="24"/>
+          <w14:ligatures w14:val="standardContextual"/>
+        </w:rPr>
+        <mc:AlternateContent>
+          <mc:Choice Requires="wpi">
+            <w:drawing>
+              <wp:anchor distT="0" distB="0" distL="114300" distR="114300" simplePos="0" relativeHeight="251689984" behindDoc="0" locked="0" layoutInCell="1" allowOverlap="1" wp14:anchorId="61B03F28" wp14:editId="7142214C">
+                <wp:simplePos x="0" y="0"/>
+                <wp:positionH relativeFrom="column">
+                  <wp:posOffset>3512820</wp:posOffset>
+                </wp:positionH>
+                <wp:positionV relativeFrom="paragraph">
+                  <wp:posOffset>612140</wp:posOffset>
+                </wp:positionV>
+                <wp:extent cx="810110" cy="366140"/>
+                <wp:effectExtent l="57150" t="38100" r="0" b="53340"/>
+                <wp:wrapNone/>
+                <wp:docPr id="293468046" name="Ink 41"/>
+                <wp:cNvGraphicFramePr/>
+                <a:graphic xmlns:a="http://schemas.openxmlformats.org/drawingml/2006/main">
+                  <a:graphicData uri="http://schemas.microsoft.com/office/word/2010/wordprocessingInk">
+                    <w14:contentPart bwMode="auto" r:id="rId31">
+                      <w14:nvContentPartPr>
+                        <w14:cNvContentPartPr/>
+                      </w14:nvContentPartPr>
+                      <w14:xfrm>
+                        <a:off x="0" y="0"/>
+                        <a:ext cx="810110" cy="366140"/>
+                      </w14:xfrm>
+                    </w14:contentPart>
+                  </a:graphicData>
+                </a:graphic>
+              </wp:anchor>
+            </w:drawing>
+          </mc:Choice>
+          <mc:Fallback>
+            <w:pict>
+              <v:shape w14:anchorId="0AF972FB" id="Ink 41" o:spid="_x0000_s1026" type="#_x0000_t75" style="position:absolute;margin-left:275.9pt;margin-top:47.5pt;width:65.25pt;height:30.25pt;z-index:251689984;visibility:visible;mso-wrap-style:square;mso-wrap-distance-left:9pt;mso-wrap-distance-top:0;mso-wrap-distance-right:9pt;mso-wrap-distance-bottom:0;mso-position-horizontal:absolute;mso-position-horizontal-relative:text;mso-position-vertical:absolute;mso-position-vertical-relative:text" o:gfxdata="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">
+                <v:imagedata r:id="rId32" o:title=""/>
+              </v:shape>
+            </w:pict>
+          </mc:Fallback>
+        </mc:AlternateContent>
+      </w:r>
+      <w:r>
+        <w:rPr>
+          <w:rFonts w:ascii="Times New Roman" w:hAnsi="Times New Roman" w:cs="Times New Roman"/>
+          <w:noProof/>
+          <w:sz w:val="24"/>
+          <w:szCs w:val="24"/>
+          <w14:ligatures w14:val="standardContextual"/>
+        </w:rPr>
+        <mc:AlternateContent>
+          <mc:Choice Requires="wpi">
+            <w:drawing>
+              <wp:anchor distT="0" distB="0" distL="114300" distR="114300" simplePos="0" relativeHeight="251682816" behindDoc="0" locked="0" layoutInCell="1" allowOverlap="1" wp14:anchorId="1F0F8BE3" wp14:editId="7564F125">
+                <wp:simplePos x="0" y="0"/>
+                <wp:positionH relativeFrom="column">
+                  <wp:posOffset>3368160</wp:posOffset>
+                </wp:positionH>
+                <wp:positionV relativeFrom="paragraph">
+                  <wp:posOffset>813538</wp:posOffset>
+                </wp:positionV>
+                <wp:extent cx="110520" cy="129600"/>
+                <wp:effectExtent l="38100" t="57150" r="41910" b="41910"/>
+                <wp:wrapNone/>
+                <wp:docPr id="1451863591" name="Ink 28"/>
+                <wp:cNvGraphicFramePr/>
+                <a:graphic xmlns:a="http://schemas.openxmlformats.org/drawingml/2006/main">
+                  <a:graphicData uri="http://schemas.microsoft.com/office/word/2010/wordprocessingInk">
+                    <w14:contentPart bwMode="auto" r:id="rId33">
+                      <w14:nvContentPartPr>
+                        <w14:cNvContentPartPr/>
+                      </w14:nvContentPartPr>
+                      <w14:xfrm>
+                        <a:off x="0" y="0"/>
+                        <a:ext cx="110520" cy="129600"/>
+                      </w14:xfrm>
+                    </w14:contentPart>
+                  </a:graphicData>
+                </a:graphic>
+              </wp:anchor>
+            </w:drawing>
+          </mc:Choice>
+          <mc:Fallback>
+            <w:pict>
+              <v:shape w14:anchorId="1675556C" id="Ink 28" o:spid="_x0000_s1026" type="#_x0000_t75" style="position:absolute;margin-left:264.5pt;margin-top:63.35pt;width:10.1pt;height:11.6pt;z-index:251682816;visibility:visible;mso-wrap-style:square;mso-wrap-distance-left:9pt;mso-wrap-distance-top:0;mso-wrap-distance-right:9pt;mso-wrap-distance-bottom:0;mso-position-horizontal:absolute;mso-position-horizontal-relative:text;mso-position-vertical:absolute;mso-position-vertical-relative:text" o:gfxdata="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">
+                <v:imagedata r:id="rId34" o:title=""/>
+              </v:shape>
+            </w:pict>
+          </mc:Fallback>
+        </mc:AlternateContent>
+      </w:r>
+      <w:r>
+        <w:rPr>
+          <w:rFonts w:ascii="Times New Roman" w:hAnsi="Times New Roman" w:cs="Times New Roman"/>
+          <w:noProof/>
+          <w:sz w:val="24"/>
+          <w:szCs w:val="24"/>
+          <w14:ligatures w14:val="standardContextual"/>
+        </w:rPr>
+        <mc:AlternateContent>
+          <mc:Choice Requires="wpi">
+            <w:drawing>
+              <wp:anchor distT="0" distB="0" distL="114300" distR="114300" simplePos="0" relativeHeight="251681792" behindDoc="0" locked="0" layoutInCell="1" allowOverlap="1" wp14:anchorId="1B7FC910" wp14:editId="23569612">
+                <wp:simplePos x="0" y="0"/>
+                <wp:positionH relativeFrom="column">
+                  <wp:posOffset>2505240</wp:posOffset>
+                </wp:positionH>
+                <wp:positionV relativeFrom="paragraph">
+                  <wp:posOffset>798058</wp:posOffset>
+                </wp:positionV>
+                <wp:extent cx="708120" cy="273600"/>
+                <wp:effectExtent l="38100" t="57150" r="0" b="50800"/>
+                <wp:wrapNone/>
+                <wp:docPr id="146021639" name="Ink 27"/>
+                <wp:cNvGraphicFramePr/>
+                <a:graphic xmlns:a="http://schemas.openxmlformats.org/drawingml/2006/main">
+                  <a:graphicData uri="http://schemas.microsoft.com/office/word/2010/wordprocessingInk">
+                    <w14:contentPart bwMode="auto" r:id="rId35">
+                      <w14:nvContentPartPr>
+                        <w14:cNvContentPartPr/>
+                      </w14:nvContentPartPr>
+                      <w14:xfrm>
+                        <a:off x="0" y="0"/>
+                        <a:ext cx="708120" cy="273600"/>
+                      </w14:xfrm>
+                    </w14:contentPart>
+                  </a:graphicData>
+                </a:graphic>
+              </wp:anchor>
+            </w:drawing>
+          </mc:Choice>
+          <mc:Fallback>
+            <w:pict>
+              <v:shape w14:anchorId="299D29A6" id="Ink 27" o:spid="_x0000_s1026" type="#_x0000_t75" style="position:absolute;margin-left:196.55pt;margin-top:62.15pt;width:57.15pt;height:23pt;z-index:251681792;visibility:visible;mso-wrap-style:square;mso-wrap-distance-left:9pt;mso-wrap-distance-top:0;mso-wrap-distance-right:9pt;mso-wrap-distance-bottom:0;mso-position-horizontal:absolute;mso-position-horizontal-relative:text;mso-position-vertical:absolute;mso-position-vertical-relative:text" o:gfxdata="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">
+                <v:imagedata r:id="rId36" o:title=""/>
+              </v:shape>
+            </w:pict>
+          </mc:Fallback>
+        </mc:AlternateContent>
+      </w:r>
+      <w:r>
+        <w:rPr>
+          <w:rFonts w:ascii="Times New Roman" w:hAnsi="Times New Roman" w:cs="Times New Roman"/>
+          <w:noProof/>
+          <w:sz w:val="24"/>
+          <w:szCs w:val="24"/>
+          <w14:ligatures w14:val="standardContextual"/>
+        </w:rPr>
+        <mc:AlternateContent>
+          <mc:Choice Requires="wpi">
+            <w:drawing>
+              <wp:anchor distT="0" distB="0" distL="114300" distR="114300" simplePos="0" relativeHeight="251680768" behindDoc="0" locked="0" layoutInCell="1" allowOverlap="1" wp14:anchorId="4AC1763E" wp14:editId="2D75C85B">
+                <wp:simplePos x="0" y="0"/>
+                <wp:positionH relativeFrom="column">
+                  <wp:posOffset>1089505</wp:posOffset>
+                </wp:positionH>
+                <wp:positionV relativeFrom="paragraph">
+                  <wp:posOffset>-21689</wp:posOffset>
+                </wp:positionV>
+                <wp:extent cx="514440" cy="186120"/>
+                <wp:effectExtent l="57150" t="38100" r="38100" b="42545"/>
+                <wp:wrapNone/>
+                <wp:docPr id="1072861863" name="Ink 26"/>
+                <wp:cNvGraphicFramePr/>
+                <a:graphic xmlns:a="http://schemas.openxmlformats.org/drawingml/2006/main">
+                  <a:graphicData uri="http://schemas.microsoft.com/office/word/2010/wordprocessingInk">
+                    <w14:contentPart bwMode="auto" r:id="rId37">
+                      <w14:nvContentPartPr>
+                        <w14:cNvContentPartPr/>
+                      </w14:nvContentPartPr>
+                      <w14:xfrm>
+                        <a:off x="0" y="0"/>
+                        <a:ext cx="514440" cy="186120"/>
+                      </w14:xfrm>
+                    </w14:contentPart>
+                  </a:graphicData>
+                </a:graphic>
+              </wp:anchor>
+            </w:drawing>
+          </mc:Choice>
+          <mc:Fallback>
+            <w:pict>
+              <v:shape w14:anchorId="4A2AF85E" id="Ink 26" o:spid="_x0000_s1026" type="#_x0000_t75" style="position:absolute;margin-left:85.1pt;margin-top:-2.4pt;width:41.9pt;height:16.05pt;z-index:251680768;visibility:visible;mso-wrap-style:square;mso-wrap-distance-left:9pt;mso-wrap-distance-top:0;mso-wrap-distance-right:9pt;mso-wrap-distance-bottom:0;mso-position-horizontal:absolute;mso-position-horizontal-relative:text;mso-position-vertical:absolute;mso-position-vertical-relative:text" o:gfxdata="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">
+                <v:imagedata r:id="rId38" o:title=""/>
+              </v:shape>
+            </w:pict>
+          </mc:Fallback>
+        </mc:AlternateContent>
+      </w:r>
+      <w:r>
+        <w:rPr>
+          <w:rFonts w:ascii="Times New Roman" w:hAnsi="Times New Roman" w:cs="Times New Roman"/>
+          <w:noProof/>
+          <w:sz w:val="24"/>
+          <w:szCs w:val="24"/>
+          <w14:ligatures w14:val="standardContextual"/>
+        </w:rPr>
+        <mc:AlternateContent>
+          <mc:Choice Requires="wpi">
+            <w:drawing>
+              <wp:anchor distT="0" distB="0" distL="114300" distR="114300" simplePos="0" relativeHeight="251668480" behindDoc="0" locked="0" layoutInCell="1" allowOverlap="1" wp14:anchorId="66A2930E" wp14:editId="38EB9B86">
+                <wp:simplePos x="0" y="0"/>
+                <wp:positionH relativeFrom="column">
+                  <wp:posOffset>1188720</wp:posOffset>
+                </wp:positionH>
+                <wp:positionV relativeFrom="paragraph">
+                  <wp:posOffset>1104900</wp:posOffset>
+                </wp:positionV>
+                <wp:extent cx="241670" cy="103360"/>
+                <wp:effectExtent l="57150" t="38100" r="44450" b="49530"/>
+                <wp:wrapNone/>
+                <wp:docPr id="1393096656" name="Ink 11"/>
+                <wp:cNvGraphicFramePr/>
+                <a:graphic xmlns:a="http://schemas.openxmlformats.org/drawingml/2006/main">
+                  <a:graphicData uri="http://schemas.microsoft.com/office/word/2010/wordprocessingInk">
+                    <w14:contentPart bwMode="auto" r:id="rId39">
+                      <w14:nvContentPartPr>
+                        <w14:cNvContentPartPr/>
+                      </w14:nvContentPartPr>
+                      <w14:xfrm>
+                        <a:off x="0" y="0"/>
+                        <a:ext cx="241670" cy="103360"/>
+                      </w14:xfrm>
+                    </w14:contentPart>
+                  </a:graphicData>
+                </a:graphic>
+              </wp:anchor>
+            </w:drawing>
+          </mc:Choice>
+          <mc:Fallback>
+            <w:pict>
+              <v:shape w14:anchorId="04E51A8C" id="Ink 11" o:spid="_x0000_s1026" type="#_x0000_t75" style="position:absolute;margin-left:92.9pt;margin-top:86.3pt;width:20.45pt;height:9.55pt;z-index:251668480;visibility:visible;mso-wrap-style:square;mso-wrap-distance-left:9pt;mso-wrap-distance-top:0;mso-wrap-distance-right:9pt;mso-wrap-distance-bottom:0;mso-position-horizontal:absolute;mso-position-horizontal-relative:text;mso-position-vertical:absolute;mso-position-vertical-relative:text" o:gfxdata="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">
+                <v:imagedata r:id="rId40" o:title=""/>
+              </v:shape>
+            </w:pict>
+          </mc:Fallback>
+        </mc:AlternateContent>
+      </w:r>
+      <w:r>
+        <w:rPr>
+          <w:rFonts w:ascii="Times New Roman" w:hAnsi="Times New Roman" w:cs="Times New Roman"/>
+          <w:noProof/>
+          <w:sz w:val="24"/>
+          <w:szCs w:val="24"/>
+          <w14:ligatures w14:val="standardContextual"/>
+        </w:rPr>
+        <mc:AlternateContent>
+          <mc:Choice Requires="wpi">
+            <w:drawing>
+              <wp:anchor distT="0" distB="0" distL="114300" distR="114300" simplePos="0" relativeHeight="251663360" behindDoc="0" locked="0" layoutInCell="1" allowOverlap="1" wp14:anchorId="4166899F" wp14:editId="4C255416">
+                <wp:simplePos x="0" y="0"/>
+                <wp:positionH relativeFrom="column">
+                  <wp:posOffset>1007065</wp:posOffset>
+                </wp:positionH>
+                <wp:positionV relativeFrom="paragraph">
+                  <wp:posOffset>709681</wp:posOffset>
+                </wp:positionV>
+                <wp:extent cx="1378800" cy="311040"/>
+                <wp:effectExtent l="57150" t="57150" r="31115" b="51435"/>
+                <wp:wrapNone/>
+                <wp:docPr id="1369421747" name="Ink 6"/>
+                <wp:cNvGraphicFramePr/>
+                <a:graphic xmlns:a="http://schemas.openxmlformats.org/drawingml/2006/main">
+                  <a:graphicData uri="http://schemas.microsoft.com/office/word/2010/wordprocessingInk">
+                    <w14:contentPart bwMode="auto" r:id="rId41">
+                      <w14:nvContentPartPr>
+                        <w14:cNvContentPartPr/>
+                      </w14:nvContentPartPr>
+                      <w14:xfrm>
+                        <a:off x="0" y="0"/>
+                        <a:ext cx="1378800" cy="311040"/>
+                      </w14:xfrm>
+                    </w14:contentPart>
+                  </a:graphicData>
+                </a:graphic>
+              </wp:anchor>
+            </w:drawing>
+          </mc:Choice>
+          <mc:Fallback>
+            <w:pict>
+              <v:shape w14:anchorId="27FB85EF" id="Ink 6" o:spid="_x0000_s1026" type="#_x0000_t75" style="position:absolute;margin-left:78.6pt;margin-top:55.2pt;width:109.95pt;height:25.95pt;z-index:251663360;visibility:visible;mso-wrap-style:square;mso-wrap-distance-left:9pt;mso-wrap-distance-top:0;mso-wrap-distance-right:9pt;mso-wrap-distance-bottom:0;mso-position-horizontal:absolute;mso-position-horizontal-relative:text;mso-position-vertical:absolute;mso-position-vertical-relative:text" o:gfxdata="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">
+                <v:imagedata r:id="rId42" o:title=""/>
+              </v:shape>
+            </w:pict>
+          </mc:Fallback>
+        </mc:AlternateContent>
+      </w:r>
+      <w:r>
+        <w:rPr>
+          <w:rFonts w:ascii="Times New Roman" w:hAnsi="Times New Roman" w:cs="Times New Roman"/>
+          <w:sz w:val="24"/>
+          <w:szCs w:val="24"/>
+        </w:rPr>
+        <w:drawing>
+          <wp:inline distT="0" distB="0" distL="0" distR="0" wp14:anchorId="1A4AAFD0" wp14:editId="0956D7B7">
+            <wp:extent cx="5943600" cy="1265555"/>
+            <wp:effectExtent l="0" t="0" r="0" b="0"/>
+            <wp:docPr id="1937134364" name="Picture 1" descr="A screenshot of a computer&#10;&#10;Description automatically generated"/>
+            <wp:cNvGraphicFramePr>
+              <a:graphicFrameLocks xmlns:a="http://schemas.openxmlformats.org/drawingml/2006/main" noChangeAspect="1"/>
+            </wp:cNvGraphicFramePr>
+            <a:graphic xmlns:a="http://schemas.openxmlformats.org/drawingml/2006/main">
+              <a:graphicData uri="http://schemas.openxmlformats.org/drawingml/2006/picture">
+                <pic:pic xmlns:pic="http://schemas.openxmlformats.org/drawingml/2006/picture">
+                  <pic:nvPicPr>
+                    <pic:cNvPr id="1937134364" name="Picture 1" descr="A screenshot of a computer&#10;&#10;Description automatically generated"/>
+                    <pic:cNvPicPr/>
+                  </pic:nvPicPr>
+                  <pic:blipFill>
+                    <a:blip r:embed="rId43"/>
+                    <a:stretch>
+                      <a:fillRect/>
+                    </a:stretch>
+                  </pic:blipFill>
+                  <pic:spPr>
+                    <a:xfrm>
+                      <a:off x="0" y="0"/>
+                      <a:ext cx="5943600" cy="1265555"/>
+                    </a:xfrm>
+                    <a:prstGeom prst="rect">
+                      <a:avLst/>
+                    </a:prstGeom>
+                  </pic:spPr>
+                </pic:pic>
+              </a:graphicData>
+            </a:graphic>
+          </wp:inline>
+        </w:drawing>
+      </w:r>
+    </w:p>
+    <w:p>
+      <w:pPr>
+        <w:spacing w:line="360" w:lineRule="auto"/>
+        <w:rPr>
+          <w:rFonts w:ascii="Times New Roman" w:hAnsi="Times New Roman" w:cs="Times New Roman"/>
+          <w:sz w:val="24"/>
+          <w:szCs w:val="24"/>
+        </w:rPr>
+      </w:pPr>
+      <w:r>
+        <w:rPr>
+          <w:rFonts w:ascii="Times New Roman" w:hAnsi="Times New Roman" w:cs="Times New Roman"/>
+          <w:sz w:val="24"/>
+          <w:szCs w:val="24"/>
+        </w:rPr>
+        <w:t xml:space="preserve">I went to the website that the question stated, and </w:t>
+      </w:r>
+      <w:proofErr w:type="gramStart"/>
+      <w:r>
+        <w:rPr>
+          <w:rFonts w:ascii="Times New Roman" w:hAnsi="Times New Roman" w:cs="Times New Roman"/>
+          <w:sz w:val="24"/>
+          <w:szCs w:val="24"/>
+        </w:rPr>
+        <w:t>it’s</w:t>
+      </w:r>
+      <w:proofErr w:type="gramEnd"/>
+      <w:r>
+        <w:rPr>
+          <w:rFonts w:ascii="Times New Roman" w:hAnsi="Times New Roman" w:cs="Times New Roman"/>
+          <w:sz w:val="24"/>
+          <w:szCs w:val="24"/>
+        </w:rPr>
+        <w:t xml:space="preserve"> hashes encrypt and decrypt website, so I paste the heshes into it and decrypt it.</w:t>
+      </w:r>
+    </w:p>
+    <w:p>
+      <w:pPr>
+        <w:spacing w:line="360" w:lineRule="auto"/>
+        <w:rPr>
+          <w:rFonts w:ascii="Times New Roman" w:hAnsi="Times New Roman" w:cs="Times New Roman"/>
+          <w:sz w:val="24"/>
+          <w:szCs w:val="24"/>
+        </w:rPr>
+      </w:pPr>
+    </w:p>
+    <w:p>
+      <w:pPr>
+        <w:rPr>
+          <w:rFonts w:ascii="Times New Roman" w:hAnsi="Times New Roman" w:cs="Times New Roman"/>
+          <w:sz w:val="24"/>
+          <w:szCs w:val="24"/>
+        </w:rPr>
+      </w:pPr>
+      <w:r>
+        <w:rPr>
+          <w:rFonts w:ascii="Times New Roman" w:hAnsi="Times New Roman" w:cs="Times New Roman"/>
+          <w:sz w:val="24"/>
+          <w:szCs w:val="24"/>
+        </w:rPr>
+        <w:br w:type="page"/>
+      </w:r>
+    </w:p>
+    <w:p>
+      <w:pPr>
+        <w:pStyle w:val="Heading2"/>
+      </w:pPr>
+      <w:proofErr w:type="spellStart"/>
+      <w:r>
+        <w:lastRenderedPageBreak/>
+        <w:t>Xtra</w:t>
+      </w:r>
+      <w:proofErr w:type="spellEnd"/>
+      <w:r>
+        <w:t xml:space="preserve"> </w:t>
+      </w:r>
+      <w:proofErr w:type="spellStart"/>
+      <w:r>
+        <w:t>ObscuRe</w:t>
+      </w:r>
+      <w:proofErr w:type="spellEnd"/>
+      <w:r>
+        <w:t xml:space="preserve"> Service</w:t>
+      </w:r>
+    </w:p>
+    <w:p>
+      <w:pPr>
+        <w:spacing w:line="360" w:lineRule="auto"/>
+        <w:jc w:val="center"/>
+        <w:rPr>
+          <w:rFonts w:ascii="Times New Roman" w:hAnsi="Times New Roman" w:cs="Times New Roman"/>
+          <w:sz w:val="24"/>
+          <w:szCs w:val="24"/>
+        </w:rPr>
+      </w:pPr>
+      <w:r>
+        <w:rPr>
+          <w:rFonts w:ascii="Times New Roman" w:hAnsi="Times New Roman" w:cs="Times New Roman"/>
+          <w:sz w:val="24"/>
+          <w:szCs w:val="24"/>
+        </w:rPr>
+        <w:drawing>
+          <wp:inline distT="0" distB="0" distL="0" distR="0" wp14:anchorId="2B28C519" wp14:editId="185CF304">
+            <wp:extent cx="2193402" cy="2025966"/>
+            <wp:effectExtent l="0" t="0" r="0" b="0"/>
+            <wp:docPr id="179841925" name="Picture 1" descr="Graphical user interface, application, Teams&#10;&#10;Description automatically generated"/>
+            <wp:cNvGraphicFramePr>
+              <a:graphicFrameLocks xmlns:a="http://schemas.openxmlformats.org/drawingml/2006/main" noChangeAspect="1"/>
+            </wp:cNvGraphicFramePr>
+            <a:graphic xmlns:a="http://schemas.openxmlformats.org/drawingml/2006/main">
+              <a:graphicData uri="http://schemas.openxmlformats.org/drawingml/2006/picture">
+                <pic:pic xmlns:pic="http://schemas.openxmlformats.org/drawingml/2006/picture">
+                  <pic:nvPicPr>
+                    <pic:cNvPr id="179841925" name="Picture 1" descr="Graphical user interface, application, Teams&#10;&#10;Description automatically generated"/>
+                    <pic:cNvPicPr/>
+                  </pic:nvPicPr>
+                  <pic:blipFill>
+                    <a:blip r:embed="rId44"/>
+                    <a:stretch>
+                      <a:fillRect/>
+                    </a:stretch>
+                  </pic:blipFill>
+                  <pic:spPr>
+                    <a:xfrm>
+                      <a:off x="0" y="0"/>
+                      <a:ext cx="2196323" cy="2028664"/>
+                    </a:xfrm>
+                    <a:prstGeom prst="rect">
+                      <a:avLst/>
+                    </a:prstGeom>
+                  </pic:spPr>
+                </pic:pic>
+              </a:graphicData>
+            </a:graphic>
+          </wp:inline>
+        </w:drawing>
+      </w:r>
+    </w:p>
+    <w:p>
+      <w:pPr>
+        <w:spacing w:line="360" w:lineRule="auto"/>
+        <w:jc w:val="center"/>
+        <w:rPr>
+          <w:rFonts w:ascii="Times New Roman" w:hAnsi="Times New Roman" w:cs="Times New Roman"/>
+          <w:sz w:val="24"/>
+          <w:szCs w:val="24"/>
+        </w:rPr>
+      </w:pPr>
+      <w:r>
+        <w:rPr>
+          <w:rFonts w:ascii="Times New Roman" w:hAnsi="Times New Roman" w:cs="Times New Roman"/>
+          <w:sz w:val="24"/>
+          <w:szCs w:val="24"/>
+        </w:rPr>
+        <w:drawing>
+          <wp:inline distT="0" distB="0" distL="0" distR="0" wp14:anchorId="375D9C9D" wp14:editId="706AF723">
+            <wp:extent cx="2610091" cy="1364949"/>
+            <wp:effectExtent l="0" t="0" r="0" b="6985"/>
+            <wp:docPr id="1515205056" name="Picture 1" descr="Graphical user interface, text, application&#10;&#10;Description automatically generated"/>
+            <wp:cNvGraphicFramePr>
+              <a:graphicFrameLocks xmlns:a="http://schemas.openxmlformats.org/drawingml/2006/main" noChangeAspect="1"/>
+            </wp:cNvGraphicFramePr>
+            <a:graphic xmlns:a="http://schemas.openxmlformats.org/drawingml/2006/main">
+              <a:graphicData uri="http://schemas.openxmlformats.org/drawingml/2006/picture">
+                <pic:pic xmlns:pic="http://schemas.openxmlformats.org/drawingml/2006/picture">
+                  <pic:nvPicPr>
+                    <pic:cNvPr id="1515205056" name="Picture 1" descr="Graphical user interface, text, application&#10;&#10;Description automatically generated"/>
+                    <pic:cNvPicPr/>
+                  </pic:nvPicPr>
+                  <pic:blipFill>
+                    <a:blip r:embed="rId45"/>
+                    <a:stretch>
+                      <a:fillRect/>
+                    </a:stretch>
+                  </pic:blipFill>
+                  <pic:spPr>
+                    <a:xfrm>
+                      <a:off x="0" y="0"/>
+                      <a:ext cx="2614731" cy="1367376"/>
+                    </a:xfrm>
+                    <a:prstGeom prst="rect">
+                      <a:avLst/>
+                    </a:prstGeom>
+                  </pic:spPr>
+                </pic:pic>
+              </a:graphicData>
+            </a:graphic>
+          </wp:inline>
+        </w:drawing>
+      </w:r>
+    </w:p>
+    <w:p>
+      <w:pPr>
+        <w:spacing w:line="360" w:lineRule="auto"/>
+        <w:rPr>
+          <w:rFonts w:ascii="Times New Roman" w:hAnsi="Times New Roman" w:cs="Times New Roman"/>
+          <w:sz w:val="24"/>
+          <w:szCs w:val="24"/>
+        </w:rPr>
+      </w:pPr>
+      <w:r>
+        <w:rPr>
+          <w:rFonts w:ascii="Times New Roman" w:hAnsi="Times New Roman" w:cs="Times New Roman"/>
+          <w:sz w:val="24"/>
+          <w:szCs w:val="24"/>
+        </w:rPr>
+        <w:t xml:space="preserve">After looking through the hint, I tried to input lots of </w:t>
+      </w:r>
+      <w:proofErr w:type="gramStart"/>
+      <w:r>
+        <w:rPr>
+          <w:rFonts w:ascii="Times New Roman" w:hAnsi="Times New Roman" w:cs="Times New Roman"/>
+          <w:sz w:val="24"/>
+          <w:szCs w:val="24"/>
+        </w:rPr>
+        <w:t>A.</w:t>
+      </w:r>
+      <w:proofErr w:type="gramEnd"/>
+      <w:r>
+        <w:rPr>
+          <w:rFonts w:ascii="Times New Roman" w:hAnsi="Times New Roman" w:cs="Times New Roman"/>
+          <w:sz w:val="24"/>
+          <w:szCs w:val="24"/>
+        </w:rPr>
+        <w:t xml:space="preserve"> </w:t>
+      </w:r>
+    </w:p>
+    <w:p>
+      <w:pPr>
+        <w:spacing w:line="360" w:lineRule="auto"/>
+        <w:jc w:val="center"/>
+        <w:rPr>
+          <w:rFonts w:ascii="Times New Roman" w:hAnsi="Times New Roman" w:cs="Times New Roman"/>
+          <w:sz w:val="24"/>
+          <w:szCs w:val="24"/>
+        </w:rPr>
+      </w:pPr>
+      <w:r>
+        <w:rPr>
+          <w:rFonts w:ascii="Times New Roman" w:hAnsi="Times New Roman" w:cs="Times New Roman"/>
+          <w:sz w:val="24"/>
+          <w:szCs w:val="24"/>
+        </w:rPr>
+        <w:drawing>
+          <wp:inline distT="0" distB="0" distL="0" distR="0" wp14:anchorId="523815AF" wp14:editId="0A001631">
+            <wp:extent cx="4288420" cy="1940327"/>
+            <wp:effectExtent l="0" t="0" r="0" b="3175"/>
+            <wp:docPr id="1438014644" name="Picture 1" descr="Graphical user interface, text, application&#10;&#10;Description automatically generated"/>
+            <wp:cNvGraphicFramePr>
+              <a:graphicFrameLocks xmlns:a="http://schemas.openxmlformats.org/drawingml/2006/main" noChangeAspect="1"/>
+            </wp:cNvGraphicFramePr>
+            <a:graphic xmlns:a="http://schemas.openxmlformats.org/drawingml/2006/main">
+              <a:graphicData uri="http://schemas.openxmlformats.org/drawingml/2006/picture">
+                <pic:pic xmlns:pic="http://schemas.openxmlformats.org/drawingml/2006/picture">
+                  <pic:nvPicPr>
+                    <pic:cNvPr id="1438014644" name="Picture 1" descr="Graphical user interface, text, application&#10;&#10;Description automatically generated"/>
+                    <pic:cNvPicPr/>
+                  </pic:nvPicPr>
+                  <pic:blipFill>
+                    <a:blip r:embed="rId46"/>
+                    <a:stretch>
+                      <a:fillRect/>
+                    </a:stretch>
+                  </pic:blipFill>
+                  <pic:spPr>
+                    <a:xfrm>
+                      <a:off x="0" y="0"/>
+                      <a:ext cx="4293909" cy="1942811"/>
+                    </a:xfrm>
+                    <a:prstGeom prst="rect">
+                      <a:avLst/>
+                    </a:prstGeom>
+                  </pic:spPr>
+                </pic:pic>
+              </a:graphicData>
+            </a:graphic>
+          </wp:inline>
+        </w:drawing>
+      </w:r>
+      <w:r>
+        <w:rPr>
+          <w:rFonts w:ascii="Times New Roman" w:hAnsi="Times New Roman" w:cs="Times New Roman"/>
+          <w:sz w:val="24"/>
+          <w:szCs w:val="24"/>
+        </w:rPr>
+        <w:tab/>
+      </w:r>
+    </w:p>
+    <w:p>
+      <w:pPr>
+        <w:spacing w:line="360" w:lineRule="auto"/>
+        <w:rPr>
+          <w:rFonts w:ascii="Times New Roman" w:hAnsi="Times New Roman" w:cs="Times New Roman"/>
+          <w:sz w:val="24"/>
+          <w:szCs w:val="24"/>
+        </w:rPr>
+      </w:pPr>
+      <w:r>
+        <w:rPr>
+          <w:rFonts w:ascii="Times New Roman" w:hAnsi="Times New Roman" w:cs="Times New Roman"/>
+          <w:sz w:val="24"/>
+          <w:szCs w:val="24"/>
+        </w:rPr>
+        <w:t xml:space="preserve">Then, the flag is </w:t>
+      </w:r>
+      <w:r>
+        <w:rPr>
+          <w:rFonts w:ascii="Times New Roman" w:hAnsi="Times New Roman" w:cs="Times New Roman"/>
+          <w:sz w:val="24"/>
+          <w:szCs w:val="24"/>
+        </w:rPr>
+        <w:t xml:space="preserve">out. Based on the flag, we can know the encryption is based on XOR cipher. This kind of cipher is done with lines of key. For example, we can use 1010 as the key, and transfer the text we wanted to ASCII. For instance, the text is 1001, and 1010 + 1001 = 0011. And for decrypt, we can still use the same key to decrypt, this is why it’s not secure. </w:t>
+      </w:r>
+    </w:p>
+    <w:p>
+      <w:pPr>
+        <w:spacing w:line="360" w:lineRule="auto"/>
+        <w:rPr>
+          <w:rFonts w:ascii="Times New Roman" w:hAnsi="Times New Roman" w:cs="Times New Roman"/>
+          <w:sz w:val="24"/>
+          <w:szCs w:val="24"/>
+        </w:rPr>
+      </w:pPr>
+    </w:p>
+    <w:p>
+      <w:pPr>
+        <w:rPr>
+          <w:rFonts w:ascii="Times New Roman" w:hAnsi="Times New Roman" w:cs="Times New Roman"/>
+          <w:sz w:val="24"/>
+          <w:szCs w:val="24"/>
+        </w:rPr>
+      </w:pPr>
+      <w:r>
+        <w:rPr>
+          <w:rFonts w:ascii="Times New Roman" w:hAnsi="Times New Roman" w:cs="Times New Roman"/>
+          <w:sz w:val="24"/>
+          <w:szCs w:val="24"/>
+        </w:rPr>
+        <w:br w:type="page"/>
+      </w:r>
+    </w:p>
+    <w:p>
+      <w:pPr>
+        <w:pStyle w:val="Heading2"/>
+      </w:pPr>
+      <w:proofErr w:type="spellStart"/>
+      <w:r>
+        <w:lastRenderedPageBreak/>
+        <w:t>Recette</w:t>
+      </w:r>
+      <w:proofErr w:type="spellEnd"/>
+      <w:r>
+        <w:t xml:space="preserve"> Secrete</w:t>
+      </w:r>
+    </w:p>
+    <w:p>
+      <w:pPr>
+        <w:spacing w:line="360" w:lineRule="auto"/>
+        <w:jc w:val="center"/>
+        <w:rPr>
+          <w:rFonts w:ascii="Times New Roman" w:hAnsi="Times New Roman" w:cs="Times New Roman"/>
+          <w:sz w:val="24"/>
+          <w:szCs w:val="24"/>
+        </w:rPr>
+      </w:pPr>
+      <w:r>
+        <w:rPr>
+          <w:rFonts w:ascii="Times New Roman" w:hAnsi="Times New Roman" w:cs="Times New Roman"/>
+          <w:sz w:val="24"/>
+          <w:szCs w:val="24"/>
+        </w:rPr>
+        <w:drawing>
+          <wp:inline distT="0" distB="0" distL="0" distR="0" wp14:anchorId="0E2D1D38" wp14:editId="5C802E56">
+            <wp:extent cx="1897807" cy="2239701"/>
+            <wp:effectExtent l="0" t="0" r="7620" b="8255"/>
+            <wp:docPr id="1614026940" name="Picture 1" descr="Graphical user interface, application, Teams&#10;&#10;Description automatically generated"/>
+            <wp:cNvGraphicFramePr>
+              <a:graphicFrameLocks xmlns:a="http://schemas.openxmlformats.org/drawingml/2006/main" noChangeAspect="1"/>
+            </wp:cNvGraphicFramePr>
+            <a:graphic xmlns:a="http://schemas.openxmlformats.org/drawingml/2006/main">
+              <a:graphicData uri="http://schemas.openxmlformats.org/drawingml/2006/picture">
+                <pic:pic xmlns:pic="http://schemas.openxmlformats.org/drawingml/2006/picture">
+                  <pic:nvPicPr>
+                    <pic:cNvPr id="1614026940" name="Picture 1" descr="Graphical user interface, application, Teams&#10;&#10;Description automatically generated"/>
+                    <pic:cNvPicPr/>
+                  </pic:nvPicPr>
+                  <pic:blipFill>
+                    <a:blip r:embed="rId47"/>
+                    <a:stretch>
+                      <a:fillRect/>
+                    </a:stretch>
+                  </pic:blipFill>
+                  <pic:spPr>
+                    <a:xfrm>
+                      <a:off x="0" y="0"/>
+                      <a:ext cx="1901644" cy="2244229"/>
+                    </a:xfrm>
+                    <a:prstGeom prst="rect">
+                      <a:avLst/>
+                    </a:prstGeom>
+                  </pic:spPr>
+                </pic:pic>
+              </a:graphicData>
+            </a:graphic>
+          </wp:inline>
+        </w:drawing>
+      </w:r>
+    </w:p>
+    <w:p>
+      <w:pPr>
+        <w:spacing w:line="360" w:lineRule="auto"/>
+        <w:jc w:val="center"/>
+        <w:rPr>
+          <w:rFonts w:ascii="Times New Roman" w:hAnsi="Times New Roman" w:cs="Times New Roman"/>
+          <w:sz w:val="24"/>
+          <w:szCs w:val="24"/>
+        </w:rPr>
+      </w:pPr>
+      <w:r>
+        <w:rPr>
+          <w:rFonts w:ascii="Times New Roman" w:hAnsi="Times New Roman" w:cs="Times New Roman"/>
+          <w:sz w:val="24"/>
+          <w:szCs w:val="24"/>
+        </w:rPr>
+        <w:drawing>
+          <wp:inline distT="0" distB="0" distL="0" distR="0" wp14:anchorId="3D04A2C8" wp14:editId="7246ACE9">
+            <wp:extent cx="2899458" cy="1346472"/>
+            <wp:effectExtent l="0" t="0" r="0" b="6350"/>
+            <wp:docPr id="1251642435" name="Picture 1" descr="Text&#10;&#10;Description automatically generated"/>
+            <wp:cNvGraphicFramePr>
+              <a:graphicFrameLocks xmlns:a="http://schemas.openxmlformats.org/drawingml/2006/main" noChangeAspect="1"/>
+            </wp:cNvGraphicFramePr>
+            <a:graphic xmlns:a="http://schemas.openxmlformats.org/drawingml/2006/main">
+              <a:graphicData uri="http://schemas.openxmlformats.org/drawingml/2006/picture">
+                <pic:pic xmlns:pic="http://schemas.openxmlformats.org/drawingml/2006/picture">
+                  <pic:nvPicPr>
+                    <pic:cNvPr id="1251642435" name="Picture 1" descr="Text&#10;&#10;Description automatically generated"/>
+                    <pic:cNvPicPr/>
+                  </pic:nvPicPr>
+                  <pic:blipFill>
+                    <a:blip r:embed="rId48"/>
+                    <a:stretch>
+                      <a:fillRect/>
+                    </a:stretch>
+                  </pic:blipFill>
+                  <pic:spPr>
+                    <a:xfrm>
+                      <a:off x="0" y="0"/>
+                      <a:ext cx="2911806" cy="1352206"/>
+                    </a:xfrm>
+                    <a:prstGeom prst="rect">
+                      <a:avLst/>
+                    </a:prstGeom>
+                  </pic:spPr>
+                </pic:pic>
+              </a:graphicData>
+            </a:graphic>
+          </wp:inline>
+        </w:drawing>
+      </w:r>
+    </w:p>
+    <w:p>
+      <w:pPr>
+        <w:spacing w:line="360" w:lineRule="auto"/>
+        <w:rPr>
+          <w:rFonts w:ascii="Times New Roman" w:hAnsi="Times New Roman" w:cs="Times New Roman"/>
+          <w:sz w:val="24"/>
+          <w:szCs w:val="24"/>
+        </w:rPr>
+      </w:pPr>
+      <w:r>
+        <w:rPr>
+          <w:rFonts w:ascii="Times New Roman" w:hAnsi="Times New Roman" w:cs="Times New Roman"/>
+          <w:sz w:val="24"/>
+          <w:szCs w:val="24"/>
+        </w:rPr>
+        <w:t xml:space="preserve">Used unzip … -d … to extract a zip file to a folder. </w:t>
+      </w:r>
+    </w:p>
+    <w:p>
+      <w:pPr>
+        <w:spacing w:line="360" w:lineRule="auto"/>
+        <w:jc w:val="center"/>
+        <w:rPr>
+          <w:rFonts w:ascii="Times New Roman" w:hAnsi="Times New Roman" w:cs="Times New Roman"/>
+          <w:sz w:val="24"/>
+          <w:szCs w:val="24"/>
+        </w:rPr>
+      </w:pPr>
+      <w:r>
+        <w:rPr>
+          <w:rFonts w:ascii="Times New Roman" w:hAnsi="Times New Roman" w:cs="Times New Roman"/>
+          <w:sz w:val="24"/>
+          <w:szCs w:val="24"/>
+        </w:rPr>
+        <w:drawing>
+          <wp:inline distT="0" distB="0" distL="0" distR="0" wp14:anchorId="158F7503" wp14:editId="7F688BED">
+            <wp:extent cx="2679540" cy="1867949"/>
+            <wp:effectExtent l="0" t="0" r="6985" b="0"/>
+            <wp:docPr id="1623034076" name="Picture 1" descr="Text&#10;&#10;Description automatically generated"/>
+            <wp:cNvGraphicFramePr>
+              <a:graphicFrameLocks xmlns:a="http://schemas.openxmlformats.org/drawingml/2006/main" noChangeAspect="1"/>
+            </wp:cNvGraphicFramePr>
+            <a:graphic xmlns:a="http://schemas.openxmlformats.org/drawingml/2006/main">
+              <a:graphicData uri="http://schemas.openxmlformats.org/drawingml/2006/picture">
+                <pic:pic xmlns:pic="http://schemas.openxmlformats.org/drawingml/2006/picture">
+                  <pic:nvPicPr>
+                    <pic:cNvPr id="1623034076" name="Picture 1" descr="Text&#10;&#10;Description automatically generated"/>
+                    <pic:cNvPicPr/>
+                  </pic:nvPicPr>
+                  <pic:blipFill>
+                    <a:blip r:embed="rId49"/>
+                    <a:stretch>
+                      <a:fillRect/>
+                    </a:stretch>
+                  </pic:blipFill>
+                  <pic:spPr>
+                    <a:xfrm>
+                      <a:off x="0" y="0"/>
+                      <a:ext cx="2685078" cy="1871810"/>
+                    </a:xfrm>
+                    <a:prstGeom prst="rect">
+                      <a:avLst/>
+                    </a:prstGeom>
+                  </pic:spPr>
+                </pic:pic>
+              </a:graphicData>
+            </a:graphic>
+          </wp:inline>
+        </w:drawing>
+      </w:r>
+    </w:p>
+    <w:p>
+      <w:pPr>
+        <w:spacing w:line="360" w:lineRule="auto"/>
+        <w:rPr>
+          <w:rFonts w:ascii="Times New Roman" w:hAnsi="Times New Roman" w:cs="Times New Roman"/>
+          <w:sz w:val="24"/>
+          <w:szCs w:val="24"/>
+        </w:rPr>
+      </w:pPr>
+      <w:r>
+        <w:rPr>
+          <w:rFonts w:ascii="Times New Roman" w:hAnsi="Times New Roman" w:cs="Times New Roman"/>
+          <w:sz w:val="24"/>
+          <w:szCs w:val="24"/>
+        </w:rPr>
+        <w:t>According to the question, I opened the ‘ingredient’ directory, and cat the ingredient, and I got the part of the flag</w:t>
+      </w:r>
+      <w:r>
+        <w:rPr>
+          <w:rFonts w:ascii="Times New Roman" w:hAnsi="Times New Roman" w:cs="Times New Roman"/>
+          <w:sz w:val="24"/>
+          <w:szCs w:val="24"/>
+        </w:rPr>
+        <w:t xml:space="preserve">, and as it says, password is not found, </w:t>
+      </w:r>
+    </w:p>
+    <w:p>
+      <w:pPr>
+        <w:spacing w:line="360" w:lineRule="auto"/>
+        <w:rPr>
+          <w:rFonts w:ascii="Times New Roman" w:hAnsi="Times New Roman" w:cs="Times New Roman"/>
+          <w:sz w:val="24"/>
+          <w:szCs w:val="24"/>
+        </w:rPr>
+      </w:pPr>
+      <w:r>
+        <w:rPr>
+          <w:rFonts w:ascii="Times New Roman" w:hAnsi="Times New Roman" w:cs="Times New Roman"/>
+          <w:sz w:val="24"/>
+          <w:szCs w:val="24"/>
+          <w:highlight w:val="yellow"/>
+        </w:rPr>
+        <w:t>Can’t solve, TBD.</w:t>
+      </w:r>
+    </w:p>
+    <w:p>
+      <w:pPr>
+        <w:rPr>
+          <w:rFonts w:ascii="Times New Roman" w:hAnsi="Times New Roman" w:cs="Times New Roman"/>
+          <w:sz w:val="24"/>
+          <w:szCs w:val="24"/>
+        </w:rPr>
+      </w:pPr>
+    </w:p>
     <w:sectPr>
       <w:pgSz w:w="12240" w:h="15840"/>
       <w:pgMar w:top="1440" w:right="1440" w:bottom="1440" w:left="1440" w:header="720" w:footer="720" w:gutter="0"/>
@@ -2057,7 +3982,6 @@
   <w:style w:type="character" w:default="1" w:styleId="DefaultParagraphFont">
     <w:name w:val="Default Paragraph Font"/>
     <w:uiPriority w:val="1"/>
-    <w:semiHidden/>
     <w:unhideWhenUsed/>
   </w:style>
   <w:style w:type="table" w:default="1" w:styleId="TableNormal">
@@ -2172,6 +4096,239 @@
     </w:rPr>
   </w:style>
 </w:styles>
+</file>
+
+<file path=word/ink/ink1.xml><?xml version="1.0" encoding="utf-8"?>
+<inkml:ink xmlns:inkml="http://www.w3.org/2003/InkML">
+  <inkml:definitions>
+    <inkml:context xml:id="ctx0">
+      <inkml:inkSource xml:id="inkSrc0">
+        <inkml:traceFormat>
+          <inkml:channel name="X" type="integer" min="-2.14748E9" max="2.14748E9" units="cm"/>
+          <inkml:channel name="Y" type="integer" min="-2.14748E9" max="2.14748E9" units="cm"/>
+          <inkml:channel name="F" type="integer" max="32767" units="dev"/>
+        </inkml:traceFormat>
+        <inkml:channelProperties>
+          <inkml:channelProperty channel="X" name="resolution" value="1000" units="1/cm"/>
+          <inkml:channelProperty channel="Y" name="resolution" value="1000" units="1/cm"/>
+          <inkml:channelProperty channel="F" name="resolution" value="0" units="1/dev"/>
+        </inkml:channelProperties>
+      </inkml:inkSource>
+      <inkml:timestamp xml:id="ts0" timeString="2023-04-29T06:13:59.691"/>
+    </inkml:context>
+    <inkml:brush xml:id="br0">
+      <inkml:brushProperty name="width" value="0.05" units="cm"/>
+      <inkml:brushProperty name="height" value="0.05" units="cm"/>
+      <inkml:brushProperty name="color" value="#E71224"/>
+    </inkml:brush>
+  </inkml:definitions>
+  <inkml:trace contextRef="#ctx0" brushRef="#br0">957 370 24575,'0'0'0,"0"0"0,-1 0 0,1 0 0,0 0 0,0 0 0,0 0 0,-1 0 0,1 0 0,0 0 0,0 0 0,0 0 0,-1 0 0,1 0 0,0 0 0,0 0 0,0 0 0,-1 0 0,1 0 0,0 0 0,0 0 0,0 0 0,-1-1 0,1 1 0,0 0 0,0 0 0,0 0 0,0 0 0,0 0 0,-1-1 0,1 1 0,0 0 0,0 0 0,0 0 0,0 0 0,0-1 0,0 1 0,0 0 0,0-1 0,4-7 0,16-10 0,-18 17 0,8-8 0,1 0 0,0 1 0,12-6 0,-17 11 0,0 0 0,0 0 0,0 1 0,1 0 0,-1 1 0,0-1 0,1 1 0,10 0 0,-9 0 0,1 0 0,-1 0 0,1-1 0,-1 0 0,0-1 0,9-3 0,-14 5 0,0-1 0,0 0 0,0 1 0,-1-1 0,1 0 0,0 0 0,-1-1 0,4-2 0,-5 4 0,0-1 0,0 1 0,-1 0 0,1 0 0,0-1 0,-1 1 0,1 0 0,-1-1 0,1 1 0,-1-1 0,0 1 0,1-1 0,-1 1 0,0-1 0,0 1 0,0-1 0,0 1 0,0-1 0,-1-1 0,1 2 0,-1 0 0,1 0 0,-1 0 0,1 0 0,-1 0 0,1 1 0,-1-1 0,1 0 0,-1 0 0,0 1 0,0-1 0,1 0 0,-1 1 0,0-1 0,0 1 0,0-1 0,0 1 0,0-1 0,0 1 0,1-1 0,-1 1 0,0 0 0,0 0 0,0-1 0,0 1 0,0 0 0,0 0 0,0 0 0,-1 0 0,1 0 0,0 0 0,0 1 0,0-1 0,0 0 0,-1 1 0,-40 12 0,39-11 0,-24 8 0,1-1 0,-1-1 0,-1-1 0,1-2 0,-1-1 0,-48 2 0,51-5 0,-43 9 0,20-3 0,2 0 0,28-3 0,-1-1 0,-21 0 0,26-2 0,0 0 0,-21 6 0,20-4 0,0-1 0,-16 1 0,-71-4 0,-43 3 0,86 6 0,38-4 0,-40 2 0,53-6 0,2 0 0,-1 0 0,0 0 0,0 0 0,1-1 0,-1 0 0,-9-3 0,14 3 0,0 1 0,1-1 0,-1 0 0,1 0 0,-1 0 0,1 0 0,-1-1 0,1 1 0,0 0 0,0-1 0,-1 1 0,1 0 0,0-1 0,0 0 0,1 1 0,-1-1 0,0 1 0,0-1 0,1 0 0,-1 0 0,1 1 0,-1-1 0,1 0 0,0 0 0,0 0 0,0 1 0,0-1 0,0 0 0,0-2 0,7-24-1365,-3 16-5461</inkml:trace>
+  <inkml:trace contextRef="#ctx0" brushRef="#br0" timeOffset="766.91">148 0 24575,'8'0'0,"-1"0"0,1 1 0,-1 0 0,11 3 0,-17-4 0,0 0 0,0 0 0,0 0 0,0 0 0,-1 1 0,1-1 0,0 0 0,0 1 0,0-1 0,-1 0 0,1 1 0,0-1 0,0 1 0,-1 0 0,1-1 0,0 1 0,-1-1 0,1 1 0,-1 0 0,1-1 0,-1 1 0,1 0 0,-1 0 0,1 0 0,-1-1 0,0 1 0,1 0 0,-1 0 0,0 0 0,0 0 0,0 0 0,1 0 0,-1-1 0,0 1 0,0 0 0,0 0 0,-1 0 0,1 0 0,0 0 0,0 0 0,0 0 0,-1-1 0,1 1 0,0 0 0,-1 0 0,1 0 0,-1-1 0,1 1 0,-2 1 0,-13 23 0,-2 0 0,-1-1 0,-26 27 0,40-46 0,-1 0 0,1 1 0,0 0 0,0 0 0,-3 8 0,5-9 0,0-1 0,0 0 0,-1 0 0,1 0 0,-1 0 0,0-1 0,0 1 0,0-1 0,0 0 0,0 1 0,-1-1 0,0-1 0,-5 5 0,0-4 0,7-2 0,-1 0 0,1 0 0,0 0 0,-1 0 0,1 0 0,0 0 0,0 1 0,0-1 0,0 1 0,0-1 0,0 1 0,1 0 0,-1 0 0,-2 2 0,4-3 0,1-1 0,-1 1 0,0-1 0,0 1 0,0-1 0,0 1 0,0-1 0,1 1 0,-1-1 0,0 0 0,1 1 0,-1-1 0,0 1 0,0-1 0,1 0 0,-1 1 0,1-1 0,-1 0 0,0 1 0,1-1 0,-1 0 0,1 0 0,-1 1 0,1-1 0,16 8 0,-11-5 0,4 2 0,1 2 0,15 13 0,-16-13 0,0 0 0,0 0 0,11 5 0,-11-6 0,-1 0 0,1 0 0,-1 1 0,-1 0 0,9 9 0,28 22 0,-38-33 0,-1 0 0,1 1 0,-2 0 0,1 0 0,9 14 0,-10-13 0,0 0 0,0-1 0,0 0 0,1 0 0,0 0 0,11 7 0,-11-8 0,-1 0 0,1 0 0,-1 1 0,1 0 0,-2 0 0,1 0 0,-1 1 0,0 0 0,0 0 0,0 0 0,3 11 0,-3-9 0,-4-9 0,1 1 0,-1-1 0,0 1 0,0-1 0,1 1 0,-1-1 0,0 1 0,0-1 0,0 1 0,1-1 0,-1 1 0,0-1 0,0 1 0,0-1 0,0 1 0,0 0 0,0-1 0,0 1 0,0-1 0,0 1 0,0-1 0,0 1 0,-1-1 0,1 1 0,0-1 0,0 1 0,-1-1 0,1 1 0,0 0 0,-1-1 0,0 0 0,0 1 0,0-1 0,1 0 0,-1 0 0,0 0 0,0 0 0,0 0 0,0 0 0,1 0 0,-1 0 0,0 0 0,0 0 0,0-1 0,1 1 0,-2-1 0,-32-15 0,8-2-1365,13 10-5461</inkml:trace>
+</inkml:ink>
+</file>
+
+<file path=word/ink/ink2.xml><?xml version="1.0" encoding="utf-8"?>
+<inkml:ink xmlns:inkml="http://www.w3.org/2003/InkML">
+  <inkml:definitions>
+    <inkml:context xml:id="ctx0">
+      <inkml:inkSource xml:id="inkSrc0">
+        <inkml:traceFormat>
+          <inkml:channel name="X" type="integer" min="-2.14748E9" max="2.14748E9" units="cm"/>
+          <inkml:channel name="Y" type="integer" min="-2.14748E9" max="2.14748E9" units="cm"/>
+          <inkml:channel name="F" type="integer" max="32767" units="dev"/>
+        </inkml:traceFormat>
+        <inkml:channelProperties>
+          <inkml:channelProperty channel="X" name="resolution" value="1000" units="1/cm"/>
+          <inkml:channelProperty channel="Y" name="resolution" value="1000" units="1/cm"/>
+          <inkml:channelProperty channel="F" name="resolution" value="0" units="1/dev"/>
+        </inkml:channelProperties>
+      </inkml:inkSource>
+      <inkml:timestamp xml:id="ts0" timeString="2023-04-29T06:13:57.595"/>
+    </inkml:context>
+    <inkml:brush xml:id="br0">
+      <inkml:brushProperty name="width" value="0.05" units="cm"/>
+      <inkml:brushProperty name="height" value="0.05" units="cm"/>
+      <inkml:brushProperty name="color" value="#E71224"/>
+    </inkml:brush>
+  </inkml:definitions>
+  <inkml:trace contextRef="#ctx0" brushRef="#br0">569 777 24575,'-17'0'0,"1"1"0,-1 1 0,-26 6 0,11-3 0,1-2 0,0 0 0,-1-3 0,-31-2 0,-8 0 0,63 3 0,1-1 0,-1 0 0,1-1 0,0 1 0,-1-1 0,1-1 0,0 1 0,0-1 0,0 0 0,0-1 0,0 0 0,0 0 0,1 0 0,-9-7 0,9 6 0,0-1 0,1 0 0,0-1 0,0 0 0,0 1 0,-4-9 0,3 6 0,0 0 0,0 0 0,-8-6 0,11 11 0,1 0 0,-1-1 0,1 1 0,0 0 0,0-1 0,0 0 0,0 1 0,0-1 0,1 0 0,0 0 0,0 0 0,0 0 0,0 0 0,0-7 0,0-7 0,3-38 0,0 22 0,-3 7 0,0 20 0,1 1 0,0-1 0,0 1 0,0-1 0,1 0 0,0 1 0,0-1 0,0 1 0,1 0 0,0-1 0,0 1 0,1 0 0,4-7 0,13-19 0,-17 25 0,1 1 0,0-1 0,0 1 0,0 0 0,1 0 0,0 1 0,0-1 0,1 1 0,11-8 0,0 2 0,30-20 0,-34 20 0,1 1 0,0 0 0,0 1 0,27-13 0,-5 11 0,-29 9 0,1 0 0,0 0 0,-1-1 0,0 0 0,0 0 0,0-1 0,8-5 0,-2 0 0,0 1 0,0 1 0,20-8 0,11-7 0,-30 16 0,0 0 0,0 1 0,0 1 0,21-4 0,18-6 0,-34 7 0,-9 4 0,0-1 0,0 1 0,0 1 0,21-2 0,41-5 0,-48 5 0,38-2 0,485 7 0,-539 0 0,-1 0 0,1 0 0,-1 1 0,1 0 0,-1 0 0,0 1 0,1 0 0,-1 0 0,6 5 0,-4-4 0,0 1 0,0-1 0,1 0 0,17 3 0,-7-2 0,0 1 0,-1 1 0,29 13 0,-28-11 0,0-1 0,0-1 0,23 6 0,8 3 0,-41-12 0,-1-1 0,1 0 0,0 0 0,0-1 0,12 1 0,-11-2 0,1 0 0,-1 1 0,12 3 0,-20-4 0,0-1 0,0 1 0,0 1 0,0-1 0,0 0 0,0 1 0,0-1 0,-1 1 0,1 0 0,0 0 0,-1 0 0,0 0 0,1 1 0,-1-1 0,2 4 0,0-1 0,0-1 0,1 0 0,-1 1 0,1-2 0,0 1 0,0 0 0,0-1 0,0 0 0,1 0 0,-1-1 0,11 4 0,14 8 0,-19-9 0,0 0 0,0-1 0,13 4 0,-3-2 0,-18-4 0,0-1 0,1 1 0,-1 0 0,0 0 0,0 0 0,0 0 0,0 1 0,-1-1 0,1 1 0,-1 0 0,4 5 0,1 1 0,-2 0 0,9 18 0,34 66 0,-42-83 0,-2 1 0,0 0 0,0 0 0,-1 0 0,0 1 0,2 22 0,6 21 0,-7-34 0,-1 0 0,0 0 0,-2 0 0,0 0 0,-4 40 0,2-57 0,1 0 0,-1 0 0,0 0 0,-1 0 0,1 0 0,0-1 0,-1 1 0,0 0 0,0-1 0,0 1 0,-1-1 0,1 0 0,-1 0 0,0 0 0,1 0 0,-1 0 0,-1 0 0,-3 2 0,-6 4 0,-1-2 0,0 0 0,-22 9 0,-8 3 0,-6 9 0,-25 11 0,66-35 0,-1 0 0,1-1 0,-1-1 0,1 0 0,-1 0 0,-16 1 0,-41 5 0,48-5 0,-36 3 0,-633-7 0,673 0 0,1 0 0,-29-8 0,9 2 0,-7-3 0,0-1 0,1-3 0,-61-28 0,88 38 0,0 0 0,0 0 0,0 1 0,-14-1 0,13 2 0,1 0 0,1-1 0,-1 0 0,-13-5 0,17 3-341,0 1 0,0-2-1,-8-5 1,9 4-6485</inkml:trace>
+</inkml:ink>
+</file>
+
+<file path=word/ink/ink3.xml><?xml version="1.0" encoding="utf-8"?>
+<inkml:ink xmlns:inkml="http://www.w3.org/2003/InkML">
+  <inkml:definitions>
+    <inkml:context xml:id="ctx0">
+      <inkml:inkSource xml:id="inkSrc0">
+        <inkml:traceFormat>
+          <inkml:channel name="X" type="integer" min="-2.14748E9" max="2.14748E9" units="cm"/>
+          <inkml:channel name="Y" type="integer" min="-2.14748E9" max="2.14748E9" units="cm"/>
+          <inkml:channel name="F" type="integer" max="32767" units="dev"/>
+        </inkml:traceFormat>
+        <inkml:channelProperties>
+          <inkml:channelProperty channel="X" name="resolution" value="1000" units="1/cm"/>
+          <inkml:channelProperty channel="Y" name="resolution" value="1000" units="1/cm"/>
+          <inkml:channelProperty channel="F" name="resolution" value="0" units="1/dev"/>
+        </inkml:channelProperties>
+      </inkml:inkSource>
+      <inkml:timestamp xml:id="ts0" timeString="2023-04-29T06:27:10.657"/>
+    </inkml:context>
+    <inkml:brush xml:id="br0">
+      <inkml:brushProperty name="width" value="0.05" units="cm"/>
+      <inkml:brushProperty name="height" value="0.05" units="cm"/>
+      <inkml:brushProperty name="color" value="#E71224"/>
+    </inkml:brush>
+  </inkml:definitions>
+  <inkml:trace contextRef="#ctx0" brushRef="#br0">0 628 24575,'7'-1'0,"0"1"0,1 0 0,-1 1 0,0 0 0,0 0 0,0 0 0,0 1 0,0 0 0,0 0 0,0 1 0,8 4 0,-5-2 0,1 0 0,-1 0 0,1-2 0,0 1 0,0-1 0,0-1 0,0 0 0,0 0 0,0-1 0,1-1 0,-1 0 0,0 0 0,1-1 0,12-3 0,-22 3 0,1 0 0,-1 0 0,0 0 0,0 0 0,0 0 0,0 0 0,0-1 0,-1 1 0,1 0 0,0-1 0,-1 0 0,1 1 0,-1-1 0,1 0 0,-1 0 0,0 0 0,1 0 0,-1 0 0,-1 0 0,1 0 0,0-1 0,0 1 0,-1 0 0,1 0 0,-1-1 0,0 1 0,1-3 0,0-7 0,-1-1 0,0 1 0,-4-22 0,4 30 0,-1 1 0,0-1 0,0 1 0,0-1 0,0 1 0,-1 0 0,0-1 0,1 1 0,-4-5 0,2 5 0,1 0 0,0-1 0,0 1 0,0-1 0,1 0 0,-3-7 0,4 7 0,-1 0 0,0 0 0,0 1 0,0-1 0,-1 1 0,1-1 0,-1 1 0,0-1 0,0 1 0,0 0 0,0 0 0,0 0 0,-1 0 0,-4-4 0,5 6 0,0-1 0,0 1 0,-1 0 0,1 0 0,0 0 0,-1 0 0,1 1 0,0-1 0,-1 1 0,1-1 0,-1 1 0,1 0 0,-1 0 0,1 0 0,-1 0 0,1 1 0,0-1 0,-1 1 0,1-1 0,-1 1 0,1 0 0,0 0 0,0 0 0,-3 1 0,3 0 0,-1-1 0,1 1 0,0 0 0,0-1 0,0 1 0,0 0 0,1 0 0,-1 1 0,0-1 0,1 0 0,0 0 0,-1 1 0,1-1 0,0 1 0,-1 3 0,1-3 0,0 1 0,-1-1 0,0 0 0,0 0 0,0 0 0,0 0 0,0 0 0,-4 4 0,1-2 0,0 0 0,1 0 0,-1 1 0,1 0 0,0 0 0,1 0 0,0 0 0,0 0 0,0 1 0,-4 12 0,4-5 0,0-1 0,1 1 0,0 0 0,0 21 0,2-19 0,0-7 0,0 0 0,0 1 0,3 13 0,-2-20 0,0 1 0,0-1 0,1 0 0,-1 0 0,1 0 0,-1 0 0,1 0 0,0 0 0,0 0 0,0-1 0,0 1 0,1-1 0,2 4 0,2-1 0,0 1 0,1 0 0,-1 1 0,0 0 0,-1 0 0,11 16 0,-14-20 0,-1 0 0,1 0 0,-1 0 0,1 0 0,0 0 0,0-1 0,1 1 0,-1-1 0,0 0 0,1 0 0,-1 0 0,1 0 0,0-1 0,-1 0 0,1 1 0,0-2 0,0 1 0,6 1 0,5-1 0,0-1 0,-1 0 0,27-3 0,-32 1 65,0 0 0,0 0-1,16-8 1,4 0-1689,-16 6-5202</inkml:trace>
+  <inkml:trace contextRef="#ctx0" brushRef="#br0" timeOffset="2866.45">835 564 24575,'0'-24'0,"1"10"0,-1 0 0,-3-24 0,2 34 0,1 0 0,-1 0 0,0 1 0,-1-1 0,1 1 0,-1-1 0,1 1 0,-1-1 0,0 1 0,0 0 0,0 0 0,-1 0 0,1 0 0,-6-5 0,3 5 0,0-1 0,0 1 0,0 0 0,0 0 0,0 1 0,0-1 0,-1 1 0,1 0 0,-10-1 0,1 1 0,0 1 0,-26 0 0,26 1 0,4 0 0,0 0 0,0 1 0,1 0 0,-1 0 0,-16 5 0,24-5 0,-1 0 0,1 0 0,0 0 0,-1 1 0,1-1 0,0 1 0,0-1 0,0 1 0,0 0 0,0 0 0,0-1 0,1 2 0,-1-1 0,1 0 0,-1 0 0,1 0 0,0 1 0,0-1 0,0 0 0,0 1 0,0-1 0,0 1 0,1 0 0,-1-1 0,1 1 0,0 3 0,-1 4 0,0 1 0,0-1 0,2 1 0,-1-1 0,1 1 0,1-1 0,-1 0 0,2 1 0,0-1 0,0 0 0,1 0 0,0-1 0,0 1 0,1-1 0,1 0 0,-1 0 0,1 0 0,10 9 0,-1 0 0,-11-14 0,0 1 0,-1-1 0,2 0 0,-1 0 0,0 0 0,1-1 0,9 6 0,21 8 0,-14-8 0,26 18 0,-46-27 0,-1 1 0,0-1 0,1 1 0,-1-1 0,0 1 0,1 0 0,-1-1 0,0 1 0,0 0 0,1-1 0,-1 1 0,0 0 0,0-1 0,0 1 0,0 0 0,0-1 0,0 1 0,0 0 0,0 0 0,-1-1 0,1 1 0,0 0 0,0-1 0,0 1 0,-1-1 0,1 1 0,0 0 0,-1-1 0,1 1 0,-1-1 0,1 1 0,0-1 0,-1 1 0,0 0 0,-22 26 0,17-19 0,2-5 21,1 1 0,-1-1 0,0 1 1,0-1-1,0 0 0,0-1 0,0 1 0,-1-1 0,1 0 0,-1 0 0,0 0 0,1 0 0,-1-1 0,-9 2 0,-3-2-232,-1 1-1,-32-4 0,17 1-834,20 1-5780</inkml:trace>
+  <inkml:trace contextRef="#ctx0" brushRef="#br0" timeOffset="4099.15">1108 516 24575,'-1'30'0,"-10"56"0,8-67 0,1 0 0,0 0 0,2 0 0,0 1 0,1-1 0,4 21 0,-2-32 0,0 1 0,1-1 0,7 13 0,-1-1 0,-7-16 0,0 1 0,0-1 0,0 0 0,0 0 0,1 0 0,6 5 0,-6-5 0,1 1 0,-1-1 0,0 1 0,6 9 0,-7-10 0,-1-1 0,2 1 0,-1-1 0,0 0 0,1 0 0,-1 0 0,1 0 0,0-1 0,0 1 0,0-1 0,0 0 0,0 0 0,1-1 0,-1 1 0,1-1 0,-1 0 0,7 1 0,4 0 0,0 0 0,-1-1 0,1-1 0,19-2 0,-31 2 0,0 0 0,0-1 0,0 1 0,0-1 0,0 0 0,-1 0 0,1 0 0,0 0 0,0 0 0,-1-1 0,1 1 0,0-1 0,-1 0 0,0 0 0,1 0 0,-1 0 0,0 0 0,0 0 0,0-1 0,0 1 0,-1-1 0,1 1 0,-1-1 0,1 0 0,-1 1 0,0-1 0,0 0 0,0 0 0,0 0 0,-1 0 0,1 0 0,-1-5 0,1-9 0,-1 0 0,-1-1 0,-1 1 0,-6-28 0,3 17 0,2 6 0,1 17 0,4 15 0,-1-2 0,1 1 0,0-1 0,1 0 0,0 0 0,0 0 0,1 0 0,7 12 0,4 2 0,21 22 0,-1 1 0,28 27 0,-60-70-85,0 0 0,0 0-1,0 0 1,0 0 0,1-1-1,-1 0 1,1 1 0,-1-1-1,1 0 1,-1-1 0,1 1-1,-1 0 1,1-1 0,0 0-1,7-1 1,2 1-6741</inkml:trace>
+  <inkml:trace contextRef="#ctx0" brushRef="#br0" timeOffset="4711.91">1655 1 24575,'2'25'0,"2"1"0,1-1 0,0-1 0,2 1 0,15 35 0,-18-49 0,10 26 0,-5-13 0,13 50 0,-12-35 0,21 56 0,-3-11 0,2-4 0,-25-64 0,0 0 0,2 0 0,11 20 0,3 7 0,6 20-1365,-23-54-5461</inkml:trace>
+  <inkml:trace contextRef="#ctx0" brushRef="#br0" timeOffset="5235.75">2042 1 24575,'0'0'0,"1"1"0,0-1 0,0 0 0,-1 1 0,1-1 0,0 1 0,-1-1 0,1 1 0,-1-1 0,1 1 0,0-1 0,-1 1 0,1 0 0,-1-1 0,0 1 0,1 0 0,-1 0 0,1-1 0,-1 3 0,9 18 0,-7-15 0,4 10 0,-2 0 0,1 0 0,-2 0 0,3 32 0,-5 65 0,0 9 0,7-68 0,-4-35 0,1 37 0,-4-39 0,1 1 0,1-1 0,1 1 0,10 29 0,-8-29 0,-1 0 0,0 1 0,3 34 0,-8-52 4,0 1-102,1 0 1,-1 0-1,0 1 0,0-1 0,0 0 0,-1 1 1,1-1-1,0 0 0,-1 0 0,0 0 0,1 0 1,-1 1-1,-2 2 0</inkml:trace>
+  <inkml:trace contextRef="#ctx0" brushRef="#br0" timeOffset="5757.52">1880 565 24575,'0'-1'0,"0"-1"0,0 1 0,1-1 0,-1 1 0,0 0 0,1-1 0,-1 1 0,1-1 0,-1 1 0,1 0 0,0 0 0,-1-1 0,1 1 0,0 0 0,0 0 0,0 0 0,0 0 0,2-2 0,0 1 0,0 0 0,0 0 0,1 0 0,-1 0 0,0 1 0,1-1 0,4 0 0,4-1 0,0 1 0,0 1 0,20-1 0,-17 2 0,-1-1 0,1 0 0,-1-1 0,0-1 0,1 0 0,22-8 0,-25 7 0,0 1 0,0 0 0,17-1 0,14-3 0,-30 5-1365,-1 0-5461</inkml:trace>
+</inkml:ink>
+</file>
+
+<file path=word/ink/ink4.xml><?xml version="1.0" encoding="utf-8"?>
+<inkml:ink xmlns:inkml="http://www.w3.org/2003/InkML">
+  <inkml:definitions>
+    <inkml:context xml:id="ctx0">
+      <inkml:inkSource xml:id="inkSrc0">
+        <inkml:traceFormat>
+          <inkml:channel name="X" type="integer" min="-2.14748E9" max="2.14748E9" units="cm"/>
+          <inkml:channel name="Y" type="integer" min="-2.14748E9" max="2.14748E9" units="cm"/>
+          <inkml:channel name="F" type="integer" max="32767" units="dev"/>
+        </inkml:traceFormat>
+        <inkml:channelProperties>
+          <inkml:channelProperty channel="X" name="resolution" value="1000" units="1/cm"/>
+          <inkml:channelProperty channel="Y" name="resolution" value="1000" units="1/cm"/>
+          <inkml:channelProperty channel="F" name="resolution" value="0" units="1/dev"/>
+        </inkml:channelProperties>
+      </inkml:inkSource>
+      <inkml:timestamp xml:id="ts0" timeString="2023-04-29T06:26:58.455"/>
+    </inkml:context>
+    <inkml:brush xml:id="br0">
+      <inkml:brushProperty name="width" value="0.05" units="cm"/>
+      <inkml:brushProperty name="height" value="0.05" units="cm"/>
+      <inkml:brushProperty name="color" value="#E71224"/>
+    </inkml:brush>
+  </inkml:definitions>
+  <inkml:trace contextRef="#ctx0" brushRef="#br0">0 54 24575,'6'0'0,"0"1"0,0-1 0,0 1 0,-1 0 0,1 0 0,0 0 0,-1 1 0,1 0 0,-1 0 0,1 1 0,-1-1 0,0 1 0,0 0 0,0 1 0,6 5 0,-5-6 0,-1 0 0,0 1 0,0-1 0,-1 1 0,1 1 0,-1-1 0,1 0 0,-1 1 0,-1 0 0,1 0 0,-1 0 0,0 0 0,0 1 0,4 10 0,8 29 0,-5-20 0,-2 1 0,5 27 0,-12-52 0,-1 1 0,0-1 0,0 1 0,1 0 0,-1-1 0,0 1 0,0-1 0,0 1 0,-1-1 0,1 1 0,0-1 0,-1 1 0,1-1 0,-1 1 0,1-1 0,-1 1 0,0-1 0,1 0 0,-1 1 0,0-1 0,0 0 0,0 1 0,0-1 0,-2 2 0,1-2 0,0-1 0,0 1 0,0 0 0,0 0 0,0-1 0,0 1 0,0-1 0,0 1 0,0-1 0,0 0 0,0 0 0,-1 0 0,1 0 0,0 0 0,0-1 0,0 1 0,0-1 0,-2 0 0,0 0 0,0 0 0,1 0 0,-1 0 0,1 0 0,-1-1 0,1 0 0,-1 0 0,1 0 0,0 0 0,0 0 0,-5-5 0,6 4 0,0 0 0,0 0 0,1 0 0,0 0 0,-1 0 0,1 0 0,0 0 0,0-1 0,1 1 0,-1 0 0,1-1 0,0 1 0,0 0 0,0-4 0,0-20 0,4-39 0,-2 56 0,0 0 0,0 1 0,1-1 0,0 0 0,1 1 0,0 0 0,6-11 0,4-5 0,-12 20 0,1 0 0,-1 0 0,1 0 0,1 0 0,5-7 0,-7 10 0,0 0 0,1 1 0,-1-1 0,1 0 0,-1 1 0,1 0 0,0-1 0,-1 1 0,1 0 0,0 0 0,0 1 0,0-1 0,0 1 0,4-1 0,1 0 0,0 0 0,-1-1 0,1 0 0,-1 0 0,0-1 0,9-4 0,-15 6-30,0 1 0,0 0-1,0-1 1,0 1 0,0 0-1,0 0 1,0-1 0,0 1-1,0 0 1,0 0 0,0 0-1,0 0 1,0 0 0,0 1-1,0-1 1,0 0-1,0 0 1,0 1 0,0-1-1,0 0 1,-1 1 0,1-1-1,0 1 1,0-1 0,0 1-1,0 0 1,-1-1 0,1 1-1,0 0 1,-1-1 0,1 1-1,0 0 1,-1 0 0,1 0-1,-1 0 1,1-1 0,-1 1-1,0 0 1,1 0 0,-1 0-1,0 0 1,0 0 0,1 0-1,-1 1 1,2 9-6796</inkml:trace>
+</inkml:ink>
+</file>
+
+<file path=word/ink/ink5.xml><?xml version="1.0" encoding="utf-8"?>
+<inkml:ink xmlns:inkml="http://www.w3.org/2003/InkML">
+  <inkml:definitions>
+    <inkml:context xml:id="ctx0">
+      <inkml:inkSource xml:id="inkSrc0">
+        <inkml:traceFormat>
+          <inkml:channel name="X" type="integer" min="-2.14748E9" max="2.14748E9" units="cm"/>
+          <inkml:channel name="Y" type="integer" min="-2.14748E9" max="2.14748E9" units="cm"/>
+          <inkml:channel name="F" type="integer" max="32767" units="dev"/>
+        </inkml:traceFormat>
+        <inkml:channelProperties>
+          <inkml:channelProperty channel="X" name="resolution" value="1000" units="1/cm"/>
+          <inkml:channelProperty channel="Y" name="resolution" value="1000" units="1/cm"/>
+          <inkml:channelProperty channel="F" name="resolution" value="0" units="1/dev"/>
+        </inkml:channelProperties>
+      </inkml:inkSource>
+      <inkml:timestamp xml:id="ts0" timeString="2023-04-29T06:26:57.274"/>
+    </inkml:context>
+    <inkml:brush xml:id="br0">
+      <inkml:brushProperty name="width" value="0.05" units="cm"/>
+      <inkml:brushProperty name="height" value="0.05" units="cm"/>
+      <inkml:brushProperty name="color" value="#E71224"/>
+    </inkml:brush>
+  </inkml:definitions>
+  <inkml:trace contextRef="#ctx0" brushRef="#br0">645 580 24575,'1'-7'0,"-1"0"0,-1 0 0,0 0 0,-2-12 0,2 17 0,1 0 0,-1 0 0,0 0 0,0 0 0,0 0 0,0 1 0,-1-1 0,1 0 0,0 0 0,-1 1 0,0-1 0,1 1 0,-1-1 0,0 1 0,1 0 0,-1 0 0,0-1 0,-3 0 0,-10-4 0,-1 0 0,1 1 0,-1 1 0,0 0 0,-16-1 0,-6 2 0,-39 1 0,72 2 0,-1 0 0,1-1 0,0 0 0,-1 0 0,1 0 0,0-1 0,0 0 0,0 0 0,-8-4 0,-42-32 0,43 29 0,0 0 0,-1 0 0,-15-6 0,-4 1 0,23 11 0,0-1 0,0 0 0,0 0 0,0-1 0,1 0 0,-1 0 0,1-1 0,-10-10 0,-2-3 0,15 15 0,1 0 0,-1-1 0,1 1 0,0-1 0,0 0 0,-6-10 0,6 8 0,0-1 0,0 1 0,1-1 0,-1 1 0,2-1 0,-1 0 0,1 0 0,1-1 0,-1 1 0,1-11 0,0 14 0,1 1 0,0 0 0,1 0 0,-1-1 0,1 1 0,-1 0 0,1 0 0,1 0 0,1-5 0,-2 7 0,0 1 0,0-1 0,1 1 0,-1-1 0,0 1 0,1 0 0,-1-1 0,1 1 0,-1 0 0,1 0 0,0 0 0,-1 0 0,1 1 0,0-1 0,0 0 0,0 1 0,0-1 0,0 1 0,-1 0 0,1-1 0,0 1 0,3 0 0,45-5 0,76-18 0,-75 12 0,-31 7 0,89-16 0,-66 14 0,-26 2 0,0 2 0,19-1 0,1138 4 0,-1168-1 0,-1 1 0,1 0 0,0 0 0,0 0 0,-1 1 0,1-1 0,-1 1 0,1 1 0,7 3 0,44 34 0,-40-28 0,-14-9 0,0 0 0,0 0 0,0 0 0,-1 1 0,1-1 0,-1 1 0,0-1 0,0 1 0,3 7 0,-3-7 0,-1 0 0,1-1 0,0 1 0,0 0 0,0-1 0,1 1 0,-1-1 0,1 0 0,0 0 0,0 0 0,4 3 0,-3-2 0,1 0 0,-1 1 0,0-1 0,-1 1 0,1 0 0,-1 0 0,0 0 0,0 0 0,-1 1 0,4 8 0,8 15 0,-11-21 0,1 0 0,-1 1 0,0-1 0,-1 0 0,0 1 0,0-1 0,1 18 0,-2-4 0,-2 0 0,-2 22 0,2-36 0,-1 0 0,1 0 0,-2 0 0,1 0 0,-1 0 0,0-1 0,-1 1 0,0-1 0,0 0 0,0 0 0,-1-1 0,0 1 0,0-1 0,-9 8 0,-7 4 0,0-2 0,-1 0 0,-25 13 0,41-26 0,0-1 0,0 1 0,0-1 0,0 0 0,-1 0 0,0-1 0,-6 1 0,6-1 0,0 0 0,-1 1 0,1 0 0,0 0 0,-12 6 0,-56 25 0,15-6 0,41-20 0,1 0 0,-1-2 0,0 0 0,0-1 0,-26 2 0,-10 3 0,16-4 0,-1-2 0,-77-4 0,40-1 0,47 3 0,6-1 0,1 0 0,0-1 0,-44-9 0,52 8 0,1 0 0,-1 1 0,-22 0 0,21 1 0,-1 0 0,-21-4 0,32 3 0,1-1 0,0 1 0,0-1 0,0 0 0,0 0 0,0 0 0,1-1 0,-1 1 0,1-1 0,-1 0 0,-4-5 0,-1-3 0,-9-7 0,17 18 0,5 3 0,8 3 0,1-3-1365,0-1-5461</inkml:trace>
+</inkml:ink>
+</file>
+
+<file path=word/ink/ink6.xml><?xml version="1.0" encoding="utf-8"?>
+<inkml:ink xmlns:inkml="http://www.w3.org/2003/InkML">
+  <inkml:definitions>
+    <inkml:context xml:id="ctx0">
+      <inkml:inkSource xml:id="inkSrc0">
+        <inkml:traceFormat>
+          <inkml:channel name="X" type="integer" min="-2.14748E9" max="2.14748E9" units="cm"/>
+          <inkml:channel name="Y" type="integer" min="-2.14748E9" max="2.14748E9" units="cm"/>
+          <inkml:channel name="F" type="integer" max="32767" units="dev"/>
+        </inkml:traceFormat>
+        <inkml:channelProperties>
+          <inkml:channelProperty channel="X" name="resolution" value="1000" units="1/cm"/>
+          <inkml:channelProperty channel="Y" name="resolution" value="1000" units="1/cm"/>
+          <inkml:channelProperty channel="F" name="resolution" value="0" units="1/dev"/>
+        </inkml:channelProperties>
+      </inkml:inkSource>
+      <inkml:timestamp xml:id="ts0" timeString="2023-04-29T06:25:29.981"/>
+    </inkml:context>
+    <inkml:brush xml:id="br0">
+      <inkml:brushProperty name="width" value="0.05" units="cm"/>
+      <inkml:brushProperty name="height" value="0.05" units="cm"/>
+      <inkml:brushProperty name="color" value="#E71224"/>
+    </inkml:brush>
+  </inkml:definitions>
+  <inkml:trace contextRef="#ctx0" brushRef="#br0">17 114 24575,'-2'92'0,"4"98"0,15-134 0,-12-41 0,-3-13 0,-1 1 0,0-1 0,1 0 0,-1 0 0,1 0 0,0 0 0,0 0 0,0 0 0,0 0 0,0 0 0,0-1 0,0 1 0,1-1 0,-1 0 0,0 1 0,1-1 0,-1 0 0,1 0 0,-1-1 0,1 1 0,5 0 0,63 4 0,-62-5 0,418-1 0,-291 10 0,0-7 0,137-5 0,-218-5 0,26 0 0,-73 8 0,0-1 0,0 1 0,0-1 0,0-1 0,0 0 0,0 0 0,-1 0 0,1-1 0,-1 0 0,1 0 0,-1-1 0,0 0 0,-1 0 0,1-1 0,-1 1 0,0-2 0,8-6 0,-12 5 0,0-1 0,0 1 0,0 0 0,-1-1 0,0 1 0,0-1 0,-1 1 0,0-1 0,0 0 0,-1 1 0,-1-10 0,0-14 0,0 9 0,-1 1 0,-1-1 0,-1 1 0,-1 0 0,-9-22 0,6 16 0,7 23 0,1 1 0,0 0 0,-1 0 0,0 0 0,0 1 0,0-1 0,0 0 0,0 1 0,0-1 0,-1 1 0,1-1 0,-1 1 0,0 0 0,1 0 0,-1 1 0,-5-4 0,-56-15 0,31 11 0,21 6 0,-1 1 0,1 0 0,-1 1 0,1 1 0,-1 0 0,-23 3 0,21-2 0,1 0 0,-1 0 0,1-2 0,-27-3 0,13-1 0,0 2 0,0 1 0,-34 1 0,-30-2 0,39-9 0,43 9 0,1 0 0,0 1 0,-1 0 0,1 0 0,-10 1 0,-118-8 0,9 7 0,-127 5 0,162 14 0,64-11 0,28-6 0,-1 0 0,1 1 0,-1-1 0,1 0 0,-1 1 0,1-1 0,0 1 0,-1 0 0,1-1 0,0 1 0,-1 0 0,1 0 0,0 0 0,0-1 0,0 1 0,0 1 0,0-1 0,0 0 0,0 0 0,0 0 0,0 0 0,0 1 0,1-1 0,-1 0 0,0 2 0,1 0 0,0-1 0,0 0 0,0 1 0,0-1 0,0 0 0,1 0 0,0 1 0,-1-1 0,1 0 0,0 0 0,0 0 0,0 0 0,0 0 0,0 0 0,0 0 0,4 4 0,22 43-1365</inkml:trace>
+</inkml:ink>
+</file>
+
+<file path=word/ink/ink7.xml><?xml version="1.0" encoding="utf-8"?>
+<inkml:ink xmlns:inkml="http://www.w3.org/2003/InkML">
+  <inkml:definitions>
+    <inkml:context xml:id="ctx0">
+      <inkml:inkSource xml:id="inkSrc0">
+        <inkml:traceFormat>
+          <inkml:channel name="X" type="integer" min="-2.14748E9" max="2.14748E9" units="cm"/>
+          <inkml:channel name="Y" type="integer" min="-2.14748E9" max="2.14748E9" units="cm"/>
+          <inkml:channel name="F" type="integer" max="32767" units="dev"/>
+        </inkml:traceFormat>
+        <inkml:channelProperties>
+          <inkml:channelProperty channel="X" name="resolution" value="1000" units="1/cm"/>
+          <inkml:channelProperty channel="Y" name="resolution" value="1000" units="1/cm"/>
+          <inkml:channelProperty channel="F" name="resolution" value="0" units="1/dev"/>
+        </inkml:channelProperties>
+      </inkml:inkSource>
+      <inkml:timestamp xml:id="ts0" timeString="2023-04-29T06:24:39.466"/>
+    </inkml:context>
+    <inkml:brush xml:id="br0">
+      <inkml:brushProperty name="width" value="0.05" units="cm"/>
+      <inkml:brushProperty name="height" value="0.05" units="cm"/>
+      <inkml:brushProperty name="color" value="#E71224"/>
+    </inkml:brush>
+  </inkml:definitions>
+  <inkml:trace contextRef="#ctx0" brushRef="#br0">150 120 24575,'1'0'0,"1"0"0,0 0 0,-1 1 0,1-1 0,-1 0 0,1 1 0,0 0 0,-1-1 0,1 1 0,-1 0 0,1-1 0,-1 1 0,1 0 0,-1 0 0,0 0 0,0 0 0,1 1 0,-1-1 0,0 0 0,0 0 0,0 1 0,0-1 0,0 1 0,0-1 0,-1 1 0,1-1 0,0 1 0,-1-1 0,1 1 0,-1-1 0,0 1 0,0 0 0,1-1 0,-1 1 0,0 0 0,0 0 0,0-1 0,-1 3 0,1 1 0,-1 0 0,1 0 0,-1 0 0,0 0 0,0-1 0,0 1 0,-1 0 0,0-1 0,0 1 0,0-1 0,0 0 0,-4 5 0,1-4 0,-1-1 0,1 0 0,-1 0 0,0 0 0,0-1 0,0 0 0,-1 0 0,1 0 0,-13 3 0,15-5 0,0 0 0,0 0 0,0 0 0,0 0 0,0-1 0,0 1 0,0-1 0,0 0 0,0 0 0,0-1 0,0 1 0,0-1 0,0 0 0,0 0 0,0 0 0,0-1 0,1 1 0,-5-3 0,6 2 11,1 1 0,0 0-1,0 0 1,0-1 0,0 1-1,0 0 1,0-1 0,0 1-1,0-1 1,0 0 0,1 1-1,-1-1 1,1 1 0,-1-1-1,1 0 1,0 1 0,0-1-1,-1 0 1,1 0 0,0 1-1,1-1 1,-1 0 0,0 1-1,0-1 1,1 0 0,-1 1-1,1-1 1,-1 0 0,1 1-1,0-1 1,1-2 0,0 1-125,0 0 0,0 0 0,0 1 0,0-1 1,0 0-1,0 1 0,1 0 0,-1-1 1,1 1-1,0 0 0,0 0 0,0 0 1,0 1-1,6-3 0</inkml:trace>
+  <inkml:trace contextRef="#ctx0" brushRef="#br0" timeOffset="1420.34">337 154 24575,'2'1'0,"0"0"0,0 0 0,0 0 0,0 1 0,-1-1 0,1 0 0,0 1 0,-1-1 0,1 1 0,-1 0 0,0-1 0,1 1 0,-1 0 0,0 0 0,0 0 0,1 2 0,17 33 0,5 30 0,-24-72 19,0 0 0,0 1 0,0-1 0,1 0 0,-1 1 0,1-1 0,0 1 0,0-1 0,1 1 0,-1-1 0,1 1 0,0 0 0,0 0 0,1 0 0,-1 0 0,1 0 0,5-5 0,-1 1-233,0 0 1,0 1 0,1 0-1,0 1 1,0 0 0,0 0-1,14-7 1</inkml:trace>
+  <inkml:trace contextRef="#ctx0" brushRef="#br0" timeOffset="2056.39">610 139 24575,'1'0'0,"1"0"0,-1 0 0,0 1 0,0-1 0,1 1 0,-1-1 0,0 1 0,0-1 0,0 1 0,0 0 0,0-1 0,0 1 0,0 0 0,0 0 0,0 0 0,0 0 0,0 0 0,0 0 0,-1 0 0,1 0 0,0 0 0,-1 1 0,1-1 0,-1 0 0,1 0 0,-1 0 0,1 3 0,8 47 0,-5-22 0,12 8 0,-11-31 0,-12-23 0,-16-52-1365</inkml:trace>
+  <inkml:trace contextRef="#ctx0" brushRef="#br0" timeOffset="2483.69">584 2 24575,'0'-2'0</inkml:trace>
+</inkml:ink>
+</file>
+
+<file path=word/ink/ink8.xml><?xml version="1.0" encoding="utf-8"?>
+<inkml:ink xmlns:inkml="http://www.w3.org/2003/InkML">
+  <inkml:definitions>
+    <inkml:context xml:id="ctx0">
+      <inkml:inkSource xml:id="inkSrc0">
+        <inkml:traceFormat>
+          <inkml:channel name="X" type="integer" min="-2.14748E9" max="2.14748E9" units="cm"/>
+          <inkml:channel name="Y" type="integer" min="-2.14748E9" max="2.14748E9" units="cm"/>
+          <inkml:channel name="F" type="integer" max="32767" units="dev"/>
+        </inkml:traceFormat>
+        <inkml:channelProperties>
+          <inkml:channelProperty channel="X" name="resolution" value="1000" units="1/cm"/>
+          <inkml:channelProperty channel="Y" name="resolution" value="1000" units="1/cm"/>
+          <inkml:channelProperty channel="F" name="resolution" value="0" units="1/dev"/>
+        </inkml:channelProperties>
+      </inkml:inkSource>
+      <inkml:timestamp xml:id="ts0" timeString="2023-04-29T06:24:36.386"/>
+    </inkml:context>
+    <inkml:brush xml:id="br0">
+      <inkml:brushProperty name="width" value="0.05" units="cm"/>
+      <inkml:brushProperty name="height" value="0.05" units="cm"/>
+      <inkml:brushProperty name="color" value="#E71224"/>
+    </inkml:brush>
+  </inkml:definitions>
+  <inkml:trace contextRef="#ctx0" brushRef="#br0">484 597 24575,'-32'0'0,"-8"1"0,-47-6 0,73 3 0,1-1 0,0 0 0,0 0 0,0-2 0,0 1 0,0-2 0,-16-9 0,19 11 0,1-1 0,-2 1 0,1 1 0,0 0 0,-13-2 0,-38-14 0,57 18 0,1 0 0,-1-1 0,1 0 0,0 0 0,0 0 0,0 0 0,0 0 0,0 0 0,0-1 0,0 0 0,1 1 0,-1-1 0,1 0 0,0 0 0,0 0 0,0-1 0,1 1 0,-1 0 0,1-1 0,-1 1 0,1-1 0,0 1 0,0-1 0,1 0 0,-1-5 0,0 7 0,-2-9 0,1-1 0,0 0 0,0 0 0,1 0 0,1 0 0,0 0 0,0 0 0,1 0 0,1 0 0,0 1 0,0-1 0,2 0 0,-1 1 0,1 0 0,1 0 0,0 0 0,1 0 0,0 1 0,0 0 0,1 0 0,0 0 0,1 1 0,17-16 0,-14 16 0,0 0 0,1 1 0,0 0 0,25-12 0,6-3 0,-25 14 0,-1 1 0,2 1 0,-1 0 0,1 1 0,0 1 0,1 1 0,-1 1 0,37-1 0,80-4 0,210-1 0,-266 9 0,57 9 0,-35-11 0,111 4 0,-162 7 0,17-1 0,-43-7 0,0 2 0,36 7 0,25 2 0,-7-5 0,63 3 0,-101-11 0,73-9 0,-74 4 0,0 1 0,51 1 0,112 21 0,-193-16 0,1 0 0,0 1 0,-1 0 0,17 6 0,15 3 0,6-2 0,-6 0 0,1-2 0,71 3 0,-23-11 0,100 2 0,-153 8 0,8-1 0,-12-9 0,0 1 0,0 2 0,0 1 0,51 12 0,77 29 0,-142-38 0,1-2 0,25 3 0,0 0 0,-42-6 0,0-1 0,0 1 0,0 0 0,-1 0 0,1 0 0,0 1 0,-1-1 0,1 1 0,-1 0 0,0 0 0,1 0 0,-1 0 0,0 1 0,0-1 0,-1 1 0,1 0 0,0 0 0,-1 0 0,0 0 0,0 0 0,0 1 0,0-1 0,0 1 0,-1-1 0,1 1 0,-1-1 0,0 1 0,0 0 0,0 0 0,-1 0 0,1 0 0,-1 6 0,2 35 0,-1-27 0,0 0 0,-1 0 0,-1 0 0,-4 26 0,3-40 0,-1 0 0,0 1 0,0-1 0,0 0 0,0 0 0,0-1 0,-1 1 0,0-1 0,-7 6 0,-17 17 0,19-14 0,-2-1 0,1 0 0,-2 0 0,1-1 0,-1 0 0,-1-1 0,0-1 0,0 0 0,0 0 0,-1-2 0,0 0 0,-1 0 0,0-1 0,-14 3 0,-83 19 0,97-23 0,0 2 0,-28 12 0,-22 8 0,35-20 0,-1 0 0,-45 1 0,40-5 0,-45 10 0,-22 3 0,-15 4 0,68-7 0,-1-2 0,-87 5 0,-599-13 0,365-4 0,177-15 0,159 15 0,1-2 0,0-1 0,-39-11 0,7 1 0,-18-3 0,-86-7 0,43-1 0,41-6 0,76 29-341,-1 1 0,1-2-1,-20-7 1</inkml:trace>
+</inkml:ink>
 </file>
 
 <file path=word/theme/theme1.xml><?xml version="1.0" encoding="utf-8"?>

</xml_diff>